<commit_message>
Updated Primer  - Added an Overview of our Chat Class
</commit_message>
<xml_diff>
--- a/a_ruby_primer/A Ruby Primer.docx
+++ b/a_ruby_primer/A Ruby Primer.docx
@@ -17234,6 +17234,1181 @@
       <w:pPr>
         <w:rPr>
           <w:rFonts w:asciiTheme="majorHAnsi" w:hAnsiTheme="majorHAnsi"/>
+          <w:b/>
+          <w:sz w:val="28"/>
+        </w:rPr>
+      </w:pPr>
+      <w:r>
+        <w:rPr>
+          <w:rFonts w:asciiTheme="majorHAnsi" w:hAnsiTheme="majorHAnsi"/>
+          <w:b/>
+          <w:sz w:val="28"/>
+        </w:rPr>
+        <w:t>Wrap Up</w:t>
+      </w:r>
+    </w:p>
+    <w:p>
+      <w:pPr>
+        <w:rPr>
+          <w:rFonts w:asciiTheme="majorHAnsi" w:hAnsiTheme="majorHAnsi"/>
+          <w:sz w:val="28"/>
+        </w:rPr>
+      </w:pPr>
+    </w:p>
+    <w:p>
+      <w:pPr>
+        <w:rPr>
+          <w:rFonts w:asciiTheme="majorHAnsi" w:hAnsiTheme="majorHAnsi"/>
+          <w:sz w:val="28"/>
+        </w:rPr>
+      </w:pPr>
+      <w:r>
+        <w:rPr>
+          <w:rFonts w:asciiTheme="majorHAnsi" w:hAnsiTheme="majorHAnsi"/>
+          <w:sz w:val="28"/>
+        </w:rPr>
+        <w:t xml:space="preserve">We started out looking at Variables in Ruby, moved onto working with Strings, then into dealing with Collections of Data. </w:t>
+      </w:r>
+    </w:p>
+    <w:p>
+      <w:pPr>
+        <w:rPr>
+          <w:rFonts w:asciiTheme="majorHAnsi" w:hAnsiTheme="majorHAnsi"/>
+          <w:sz w:val="28"/>
+        </w:rPr>
+      </w:pPr>
+    </w:p>
+    <w:p>
+      <w:pPr>
+        <w:rPr>
+          <w:rFonts w:asciiTheme="majorHAnsi" w:hAnsiTheme="majorHAnsi"/>
+          <w:sz w:val="28"/>
+        </w:rPr>
+      </w:pPr>
+      <w:r>
+        <w:rPr>
+          <w:rFonts w:asciiTheme="majorHAnsi" w:hAnsiTheme="majorHAnsi"/>
+          <w:sz w:val="28"/>
+        </w:rPr>
+        <w:t xml:space="preserve">We skimmed some topics like Conditions and Looping while looking at how to work with the Data inside our Arrays and Hashes. </w:t>
+      </w:r>
+    </w:p>
+    <w:p>
+      <w:pPr>
+        <w:rPr>
+          <w:rFonts w:asciiTheme="majorHAnsi" w:hAnsiTheme="majorHAnsi"/>
+          <w:sz w:val="28"/>
+        </w:rPr>
+      </w:pPr>
+    </w:p>
+    <w:p>
+      <w:pPr>
+        <w:rPr>
+          <w:rFonts w:asciiTheme="majorHAnsi" w:hAnsiTheme="majorHAnsi"/>
+          <w:sz w:val="28"/>
+        </w:rPr>
+      </w:pPr>
+      <w:r>
+        <w:rPr>
+          <w:rFonts w:asciiTheme="majorHAnsi" w:hAnsiTheme="majorHAnsi"/>
+          <w:sz w:val="28"/>
+        </w:rPr>
+        <w:t xml:space="preserve">We then moved on to look at Ruby Operators (Math Functions, Booleans, and Condition Operators). </w:t>
+      </w:r>
+    </w:p>
+    <w:p>
+      <w:pPr>
+        <w:rPr>
+          <w:rFonts w:asciiTheme="majorHAnsi" w:hAnsiTheme="majorHAnsi"/>
+          <w:sz w:val="28"/>
+        </w:rPr>
+      </w:pPr>
+    </w:p>
+    <w:p>
+      <w:pPr>
+        <w:rPr>
+          <w:rFonts w:asciiTheme="majorHAnsi" w:hAnsiTheme="majorHAnsi"/>
+          <w:sz w:val="28"/>
+        </w:rPr>
+      </w:pPr>
+      <w:r>
+        <w:rPr>
+          <w:rFonts w:asciiTheme="majorHAnsi" w:hAnsiTheme="majorHAnsi"/>
+          <w:sz w:val="28"/>
+        </w:rPr>
+        <w:t xml:space="preserve">After we had an understanding of the vocabulary needed to create expressions in Ruby (Operators), we followed that up by actually creating loops and conditional expressions in Ruby. </w:t>
+      </w:r>
+    </w:p>
+    <w:p>
+      <w:pPr>
+        <w:rPr>
+          <w:rFonts w:asciiTheme="majorHAnsi" w:hAnsiTheme="majorHAnsi"/>
+          <w:sz w:val="28"/>
+        </w:rPr>
+      </w:pPr>
+    </w:p>
+    <w:p>
+      <w:pPr>
+        <w:rPr>
+          <w:rFonts w:asciiTheme="majorHAnsi" w:hAnsiTheme="majorHAnsi"/>
+          <w:b/>
+          <w:sz w:val="28"/>
+        </w:rPr>
+      </w:pPr>
+      <w:r>
+        <w:rPr>
+          <w:rFonts w:asciiTheme="majorHAnsi" w:hAnsiTheme="majorHAnsi"/>
+          <w:b/>
+          <w:sz w:val="28"/>
+        </w:rPr>
+        <w:t>Where does the lead to?</w:t>
+      </w:r>
+    </w:p>
+    <w:p>
+      <w:pPr>
+        <w:rPr>
+          <w:rFonts w:asciiTheme="majorHAnsi" w:hAnsiTheme="majorHAnsi"/>
+          <w:sz w:val="28"/>
+        </w:rPr>
+      </w:pPr>
+    </w:p>
+    <w:p>
+      <w:pPr>
+        <w:rPr>
+          <w:rFonts w:asciiTheme="majorHAnsi" w:hAnsiTheme="majorHAnsi"/>
+          <w:sz w:val="28"/>
+        </w:rPr>
+      </w:pPr>
+      <w:r>
+        <w:rPr>
+          <w:rFonts w:asciiTheme="majorHAnsi" w:hAnsiTheme="majorHAnsi"/>
+          <w:sz w:val="28"/>
+        </w:rPr>
+        <w:t xml:space="preserve">It </w:t>
+      </w:r>
+      <w:r>
+        <w:rPr>
+          <w:rFonts w:asciiTheme="majorHAnsi" w:hAnsiTheme="majorHAnsi"/>
+          <w:sz w:val="28"/>
+        </w:rPr>
+        <w:t>is my hope that the information presented up to this point would create an eye opening tour of the Ruby language. One that would graze just enough</w:t>
+      </w:r>
+      <w:r>
+        <w:rPr>
+          <w:rFonts w:asciiTheme="majorHAnsi" w:hAnsiTheme="majorHAnsi"/>
+          <w:sz w:val="28"/>
+        </w:rPr>
+        <w:t xml:space="preserve"> of the core concepts to really get the average person excited about learning more and help guide a new Rubyist in their next steps with the language.</w:t>
+      </w:r>
+    </w:p>
+    <w:p>
+      <w:pPr>
+        <w:rPr>
+          <w:rFonts w:asciiTheme="majorHAnsi" w:hAnsiTheme="majorHAnsi"/>
+          <w:sz w:val="28"/>
+        </w:rPr>
+      </w:pPr>
+    </w:p>
+    <w:p>
+      <w:pPr>
+        <w:rPr>
+          <w:rFonts w:asciiTheme="majorHAnsi" w:hAnsiTheme="majorHAnsi"/>
+          <w:sz w:val="28"/>
+        </w:rPr>
+      </w:pPr>
+      <w:r>
+        <w:rPr>
+          <w:rFonts w:asciiTheme="majorHAnsi" w:hAnsiTheme="majorHAnsi"/>
+          <w:sz w:val="28"/>
+        </w:rPr>
+        <w:t>In the next section we are going to take what we have learned so far and create a Chat Room. We will be running a Chat Server and create Chat Clients that will allow a user to connect to the Chat Server, write a message to everyone, or just a specific Chat Channel.</w:t>
+      </w:r>
+    </w:p>
+    <w:p>
+      <w:pPr>
+        <w:rPr>
+          <w:rFonts w:asciiTheme="majorHAnsi" w:hAnsiTheme="majorHAnsi"/>
+          <w:sz w:val="28"/>
+        </w:rPr>
+      </w:pPr>
+    </w:p>
+    <w:p>
+      <w:pPr>
+        <w:rPr>
+          <w:rFonts w:asciiTheme="majorHAnsi" w:hAnsiTheme="majorHAnsi"/>
+          <w:sz w:val="28"/>
+        </w:rPr>
+      </w:pPr>
+    </w:p>
+    <w:p>
+      <w:pPr>
+        <w:rPr>
+          <w:rFonts w:asciiTheme="majorHAnsi" w:hAnsiTheme="majorHAnsi"/>
+          <w:sz w:val="28"/>
+        </w:rPr>
+      </w:pPr>
+    </w:p>
+    <w:p>
+      <w:pPr>
+        <w:rPr>
+          <w:rFonts w:asciiTheme="majorHAnsi" w:hAnsiTheme="majorHAnsi"/>
+          <w:sz w:val="28"/>
+        </w:rPr>
+      </w:pPr>
+    </w:p>
+    <w:p>
+      <w:pPr>
+        <w:rPr>
+          <w:rFonts w:asciiTheme="majorHAnsi" w:hAnsiTheme="majorHAnsi"/>
+          <w:sz w:val="28"/>
+        </w:rPr>
+      </w:pPr>
+    </w:p>
+    <w:p>
+      <w:pPr>
+        <w:rPr>
+          <w:rFonts w:asciiTheme="majorHAnsi" w:hAnsiTheme="majorHAnsi"/>
+          <w:sz w:val="28"/>
+        </w:rPr>
+      </w:pPr>
+    </w:p>
+    <w:p>
+      <w:pPr>
+        <w:rPr>
+          <w:rFonts w:asciiTheme="majorHAnsi" w:hAnsiTheme="majorHAnsi"/>
+          <w:sz w:val="28"/>
+        </w:rPr>
+      </w:pPr>
+    </w:p>
+    <w:p>
+      <w:pPr>
+        <w:rPr>
+          <w:rFonts w:asciiTheme="majorHAnsi" w:hAnsiTheme="majorHAnsi"/>
+          <w:sz w:val="28"/>
+        </w:rPr>
+      </w:pPr>
+    </w:p>
+    <w:p>
+      <w:pPr>
+        <w:rPr>
+          <w:rFonts w:asciiTheme="majorHAnsi" w:hAnsiTheme="majorHAnsi"/>
+          <w:sz w:val="28"/>
+        </w:rPr>
+      </w:pPr>
+    </w:p>
+    <w:p>
+      <w:pPr>
+        <w:rPr>
+          <w:rFonts w:asciiTheme="majorHAnsi" w:hAnsiTheme="majorHAnsi"/>
+          <w:sz w:val="28"/>
+        </w:rPr>
+      </w:pPr>
+    </w:p>
+    <w:p>
+      <w:pPr>
+        <w:rPr>
+          <w:rFonts w:asciiTheme="majorHAnsi" w:hAnsiTheme="majorHAnsi"/>
+          <w:sz w:val="28"/>
+        </w:rPr>
+      </w:pPr>
+    </w:p>
+    <w:p>
+      <w:pPr>
+        <w:rPr>
+          <w:rFonts w:asciiTheme="majorHAnsi" w:hAnsiTheme="majorHAnsi"/>
+          <w:sz w:val="28"/>
+        </w:rPr>
+      </w:pPr>
+    </w:p>
+    <w:p>
+      <w:pPr>
+        <w:rPr>
+          <w:rFonts w:asciiTheme="majorHAnsi" w:hAnsiTheme="majorHAnsi"/>
+          <w:sz w:val="28"/>
+        </w:rPr>
+      </w:pPr>
+    </w:p>
+    <w:p>
+      <w:pPr>
+        <w:rPr>
+          <w:rFonts w:asciiTheme="majorHAnsi" w:hAnsiTheme="majorHAnsi"/>
+          <w:sz w:val="28"/>
+        </w:rPr>
+      </w:pPr>
+    </w:p>
+    <w:p>
+      <w:pPr>
+        <w:rPr>
+          <w:rFonts w:asciiTheme="majorHAnsi" w:hAnsiTheme="majorHAnsi"/>
+          <w:sz w:val="28"/>
+        </w:rPr>
+      </w:pPr>
+    </w:p>
+    <w:p>
+      <w:pPr>
+        <w:rPr>
+          <w:rFonts w:asciiTheme="majorHAnsi" w:hAnsiTheme="majorHAnsi"/>
+          <w:sz w:val="28"/>
+        </w:rPr>
+      </w:pPr>
+    </w:p>
+    <w:p>
+      <w:pPr>
+        <w:rPr>
+          <w:rFonts w:asciiTheme="majorHAnsi" w:hAnsiTheme="majorHAnsi"/>
+          <w:sz w:val="28"/>
+        </w:rPr>
+      </w:pPr>
+    </w:p>
+    <w:p>
+      <w:pPr>
+        <w:rPr>
+          <w:rFonts w:asciiTheme="majorHAnsi" w:hAnsiTheme="majorHAnsi"/>
+          <w:sz w:val="28"/>
+        </w:rPr>
+      </w:pPr>
+    </w:p>
+    <w:p>
+      <w:pPr>
+        <w:rPr>
+          <w:rFonts w:asciiTheme="majorHAnsi" w:hAnsiTheme="majorHAnsi"/>
+          <w:sz w:val="28"/>
+        </w:rPr>
+      </w:pPr>
+    </w:p>
+    <w:p>
+      <w:pPr>
+        <w:rPr>
+          <w:rFonts w:asciiTheme="majorHAnsi" w:hAnsiTheme="majorHAnsi"/>
+          <w:sz w:val="28"/>
+        </w:rPr>
+      </w:pPr>
+    </w:p>
+    <w:p>
+      <w:pPr>
+        <w:rPr>
+          <w:rFonts w:asciiTheme="majorHAnsi" w:hAnsiTheme="majorHAnsi"/>
+          <w:sz w:val="28"/>
+        </w:rPr>
+      </w:pPr>
+    </w:p>
+    <w:p>
+      <w:pPr>
+        <w:rPr>
+          <w:rFonts w:asciiTheme="majorHAnsi" w:hAnsiTheme="majorHAnsi"/>
+          <w:sz w:val="28"/>
+        </w:rPr>
+      </w:pPr>
+    </w:p>
+    <w:p>
+      <w:pPr>
+        <w:rPr>
+          <w:rFonts w:asciiTheme="majorHAnsi" w:hAnsiTheme="majorHAnsi"/>
+          <w:sz w:val="28"/>
+        </w:rPr>
+      </w:pPr>
+    </w:p>
+    <w:p>
+      <w:pPr>
+        <w:rPr>
+          <w:rFonts w:asciiTheme="majorHAnsi" w:hAnsiTheme="majorHAnsi"/>
+          <w:sz w:val="28"/>
+        </w:rPr>
+      </w:pPr>
+    </w:p>
+    <w:p>
+      <w:pPr>
+        <w:rPr>
+          <w:rFonts w:asciiTheme="majorHAnsi" w:hAnsiTheme="majorHAnsi"/>
+          <w:sz w:val="28"/>
+        </w:rPr>
+      </w:pPr>
+      <w:r>
+        <w:rPr>
+          <w:rFonts w:asciiTheme="majorHAnsi" w:hAnsiTheme="majorHAnsi"/>
+          <w:b/>
+          <w:sz w:val="28"/>
+        </w:rPr>
+        <w:t>6</w:t>
+      </w:r>
+      <w:r>
+        <w:rPr>
+          <w:rFonts w:asciiTheme="majorHAnsi" w:hAnsiTheme="majorHAnsi"/>
+          <w:sz w:val="28"/>
+        </w:rPr>
+        <w:t xml:space="preserve"> Real Time Chat</w:t>
+      </w:r>
+    </w:p>
+    <w:p>
+      <w:pPr>
+        <w:rPr>
+          <w:rFonts w:asciiTheme="majorHAnsi" w:hAnsiTheme="majorHAnsi"/>
+          <w:sz w:val="28"/>
+        </w:rPr>
+      </w:pPr>
+    </w:p>
+    <w:p>
+      <w:pPr>
+        <w:rPr>
+          <w:rFonts w:asciiTheme="majorHAnsi" w:hAnsiTheme="majorHAnsi"/>
+          <w:sz w:val="28"/>
+        </w:rPr>
+      </w:pPr>
+      <w:r>
+        <w:rPr>
+          <w:rFonts w:asciiTheme="majorHAnsi" w:hAnsiTheme="majorHAnsi"/>
+          <w:sz w:val="28"/>
+        </w:rPr>
+        <w:t xml:space="preserve">Real Time Chat is a combination of what we have learned so far, as well as some new code that you will soon understand. It is important to sit back and design your ruby applications before you dive into them, and this is what we will be doing now. </w:t>
+      </w:r>
+    </w:p>
+    <w:p>
+      <w:pPr>
+        <w:rPr>
+          <w:rFonts w:asciiTheme="majorHAnsi" w:hAnsiTheme="majorHAnsi"/>
+          <w:sz w:val="28"/>
+        </w:rPr>
+      </w:pPr>
+    </w:p>
+    <w:p>
+      <w:pPr>
+        <w:rPr>
+          <w:rFonts w:asciiTheme="majorHAnsi" w:hAnsiTheme="majorHAnsi"/>
+          <w:sz w:val="28"/>
+        </w:rPr>
+      </w:pPr>
+      <w:r>
+        <w:rPr>
+          <w:rFonts w:asciiTheme="majorHAnsi" w:hAnsiTheme="majorHAnsi"/>
+          <w:b/>
+          <w:sz w:val="28"/>
+        </w:rPr>
+        <w:t xml:space="preserve">6.1 </w:t>
+      </w:r>
+      <w:r>
+        <w:rPr>
+          <w:rFonts w:asciiTheme="majorHAnsi" w:hAnsiTheme="majorHAnsi"/>
+          <w:sz w:val="28"/>
+        </w:rPr>
+        <w:t>Designing an Application</w:t>
+      </w:r>
+    </w:p>
+    <w:p>
+      <w:pPr>
+        <w:rPr>
+          <w:rFonts w:asciiTheme="majorHAnsi" w:hAnsiTheme="majorHAnsi"/>
+          <w:sz w:val="28"/>
+        </w:rPr>
+      </w:pPr>
+    </w:p>
+    <w:p>
+      <w:pPr>
+        <w:rPr>
+          <w:rFonts w:asciiTheme="majorHAnsi" w:hAnsiTheme="majorHAnsi"/>
+          <w:sz w:val="28"/>
+        </w:rPr>
+      </w:pPr>
+      <w:r>
+        <w:rPr>
+          <w:rFonts w:asciiTheme="majorHAnsi" w:hAnsiTheme="majorHAnsi"/>
+          <w:sz w:val="28"/>
+        </w:rPr>
+        <w:t xml:space="preserve">We know that we want to create a Chat application. But before we concern ourselves with how this will be written from a code perspective, we must first settle down and write How this should work. </w:t>
+      </w:r>
+    </w:p>
+    <w:p>
+      <w:pPr>
+        <w:rPr>
+          <w:rFonts w:asciiTheme="majorHAnsi" w:hAnsiTheme="majorHAnsi"/>
+          <w:sz w:val="28"/>
+        </w:rPr>
+      </w:pPr>
+    </w:p>
+    <w:p>
+      <w:pPr>
+        <w:rPr>
+          <w:rFonts w:asciiTheme="majorHAnsi" w:hAnsiTheme="majorHAnsi"/>
+          <w:sz w:val="28"/>
+        </w:rPr>
+      </w:pPr>
+      <w:r>
+        <w:rPr>
+          <w:rFonts w:asciiTheme="majorHAnsi" w:hAnsiTheme="majorHAnsi"/>
+          <w:b/>
+          <w:sz w:val="28"/>
+        </w:rPr>
+        <w:t xml:space="preserve">6.1.1 </w:t>
+      </w:r>
+      <w:r>
+        <w:rPr>
+          <w:rFonts w:asciiTheme="majorHAnsi" w:hAnsiTheme="majorHAnsi"/>
+          <w:sz w:val="28"/>
+        </w:rPr>
+        <w:t>Modeling your Application</w:t>
+      </w:r>
+    </w:p>
+    <w:p>
+      <w:pPr>
+        <w:rPr>
+          <w:rFonts w:asciiTheme="majorHAnsi" w:hAnsiTheme="majorHAnsi"/>
+          <w:sz w:val="28"/>
+        </w:rPr>
+      </w:pPr>
+    </w:p>
+    <w:p>
+      <w:pPr>
+        <w:rPr>
+          <w:rFonts w:asciiTheme="majorHAnsi" w:hAnsiTheme="majorHAnsi"/>
+          <w:sz w:val="28"/>
+        </w:rPr>
+      </w:pPr>
+      <w:r>
+        <w:rPr>
+          <w:rFonts w:asciiTheme="majorHAnsi" w:hAnsiTheme="majorHAnsi"/>
+          <w:sz w:val="28"/>
+        </w:rPr>
+        <w:t xml:space="preserve">Let’s break down the specific tasks we must accomplish. </w:t>
+      </w:r>
+    </w:p>
+    <w:p>
+      <w:pPr>
+        <w:rPr>
+          <w:rFonts w:asciiTheme="majorHAnsi" w:hAnsiTheme="majorHAnsi"/>
+          <w:sz w:val="28"/>
+        </w:rPr>
+      </w:pPr>
+    </w:p>
+    <w:p>
+      <w:pPr>
+        <w:rPr>
+          <w:rFonts w:asciiTheme="majorHAnsi" w:hAnsiTheme="majorHAnsi"/>
+          <w:sz w:val="28"/>
+        </w:rPr>
+      </w:pPr>
+      <w:r>
+        <w:rPr>
+          <w:rFonts w:asciiTheme="majorHAnsi" w:hAnsiTheme="majorHAnsi"/>
+          <w:sz w:val="28"/>
+        </w:rPr>
+        <w:t xml:space="preserve">1. Run a Chat Server </w:t>
+      </w:r>
+    </w:p>
+    <w:p>
+      <w:pPr>
+        <w:ind w:firstLine="720"/>
+        <w:rPr>
+          <w:rFonts w:asciiTheme="majorHAnsi" w:hAnsiTheme="majorHAnsi"/>
+          <w:sz w:val="28"/>
+        </w:rPr>
+      </w:pPr>
+      <w:r>
+        <w:rPr>
+          <w:rFonts w:asciiTheme="majorHAnsi" w:hAnsiTheme="majorHAnsi"/>
+          <w:sz w:val="28"/>
+        </w:rPr>
+        <w:t>a. Allow a User to Login</w:t>
+      </w:r>
+    </w:p>
+    <w:p>
+      <w:pPr>
+        <w:ind w:firstLine="720"/>
+        <w:rPr>
+          <w:rFonts w:asciiTheme="majorHAnsi" w:hAnsiTheme="majorHAnsi"/>
+          <w:sz w:val="28"/>
+        </w:rPr>
+      </w:pPr>
+    </w:p>
+    <w:p>
+      <w:pPr>
+        <w:ind w:firstLine="720"/>
+        <w:rPr>
+          <w:rFonts w:asciiTheme="majorHAnsi" w:hAnsiTheme="majorHAnsi"/>
+          <w:sz w:val="28"/>
+        </w:rPr>
+      </w:pPr>
+      <w:r>
+        <w:rPr>
+          <w:rFonts w:asciiTheme="majorHAnsi" w:hAnsiTheme="majorHAnsi"/>
+          <w:sz w:val="28"/>
+        </w:rPr>
+        <w:t>b. Capture the User’s information (username, socket</w:t>
+      </w:r>
+      <w:r>
+        <w:rPr>
+          <w:rFonts w:asciiTheme="majorHAnsi" w:hAnsiTheme="majorHAnsi"/>
+          <w:sz w:val="28"/>
+        </w:rPr>
+        <w:t>, ip)</w:t>
+      </w:r>
+    </w:p>
+    <w:p>
+      <w:pPr>
+        <w:ind w:firstLine="720"/>
+        <w:rPr>
+          <w:rFonts w:asciiTheme="majorHAnsi" w:hAnsiTheme="majorHAnsi"/>
+          <w:sz w:val="28"/>
+        </w:rPr>
+      </w:pPr>
+    </w:p>
+    <w:p>
+      <w:pPr>
+        <w:ind w:firstLine="720"/>
+        <w:rPr>
+          <w:rFonts w:asciiTheme="majorHAnsi" w:hAnsiTheme="majorHAnsi"/>
+          <w:sz w:val="28"/>
+        </w:rPr>
+      </w:pPr>
+      <w:r>
+        <w:rPr>
+          <w:rFonts w:asciiTheme="majorHAnsi" w:hAnsiTheme="majorHAnsi"/>
+          <w:sz w:val="28"/>
+        </w:rPr>
+        <w:t>c. Allow a User to create a Channel (think of this as a private information gateway)</w:t>
+      </w:r>
+    </w:p>
+    <w:p>
+      <w:pPr>
+        <w:ind w:firstLine="720"/>
+        <w:rPr>
+          <w:rFonts w:asciiTheme="majorHAnsi" w:hAnsiTheme="majorHAnsi"/>
+          <w:sz w:val="28"/>
+        </w:rPr>
+      </w:pPr>
+    </w:p>
+    <w:p>
+      <w:pPr>
+        <w:ind w:firstLine="720"/>
+        <w:rPr>
+          <w:rFonts w:asciiTheme="majorHAnsi" w:hAnsiTheme="majorHAnsi"/>
+          <w:sz w:val="28"/>
+        </w:rPr>
+      </w:pPr>
+      <w:r>
+        <w:rPr>
+          <w:rFonts w:asciiTheme="majorHAnsi" w:hAnsiTheme="majorHAnsi"/>
+          <w:sz w:val="28"/>
+        </w:rPr>
+        <w:t>d. Keep track of what kind of Channel a User has created and logged into</w:t>
+      </w:r>
+    </w:p>
+    <w:p>
+      <w:pPr>
+        <w:ind w:firstLine="720"/>
+        <w:rPr>
+          <w:rFonts w:asciiTheme="majorHAnsi" w:hAnsiTheme="majorHAnsi"/>
+          <w:sz w:val="28"/>
+        </w:rPr>
+      </w:pPr>
+    </w:p>
+    <w:p>
+      <w:pPr>
+        <w:ind w:firstLine="720"/>
+        <w:rPr>
+          <w:rFonts w:asciiTheme="majorHAnsi" w:hAnsiTheme="majorHAnsi"/>
+          <w:sz w:val="28"/>
+        </w:rPr>
+      </w:pPr>
+      <w:r>
+        <w:rPr>
+          <w:rFonts w:asciiTheme="majorHAnsi" w:hAnsiTheme="majorHAnsi"/>
+          <w:sz w:val="28"/>
+        </w:rPr>
+        <w:t>e. Keep track of who is allowed within a particular Channel</w:t>
+      </w:r>
+    </w:p>
+    <w:p>
+      <w:pPr>
+        <w:ind w:firstLine="720"/>
+        <w:rPr>
+          <w:rFonts w:asciiTheme="majorHAnsi" w:hAnsiTheme="majorHAnsi"/>
+          <w:sz w:val="28"/>
+        </w:rPr>
+      </w:pPr>
+    </w:p>
+    <w:p>
+      <w:pPr>
+        <w:ind w:firstLine="720"/>
+        <w:rPr>
+          <w:rFonts w:asciiTheme="majorHAnsi" w:hAnsiTheme="majorHAnsi"/>
+          <w:sz w:val="28"/>
+        </w:rPr>
+      </w:pPr>
+      <w:r>
+        <w:rPr>
+          <w:rFonts w:asciiTheme="majorHAnsi" w:hAnsiTheme="majorHAnsi"/>
+          <w:sz w:val="28"/>
+        </w:rPr>
+        <w:t>f. Once logged into the Chat Server. Allow Messaging between end points.</w:t>
+      </w:r>
+    </w:p>
+    <w:p>
+      <w:pPr>
+        <w:rPr>
+          <w:rFonts w:asciiTheme="majorHAnsi" w:hAnsiTheme="majorHAnsi"/>
+          <w:sz w:val="28"/>
+        </w:rPr>
+      </w:pPr>
+    </w:p>
+    <w:p>
+      <w:pPr>
+        <w:rPr>
+          <w:rFonts w:asciiTheme="majorHAnsi" w:hAnsiTheme="majorHAnsi"/>
+          <w:sz w:val="28"/>
+        </w:rPr>
+      </w:pPr>
+      <w:r>
+        <w:rPr>
+          <w:rFonts w:asciiTheme="majorHAnsi" w:hAnsiTheme="majorHAnsi"/>
+          <w:sz w:val="28"/>
+        </w:rPr>
+        <w:t>2. Create a Chat Client</w:t>
+      </w:r>
+    </w:p>
+    <w:p>
+      <w:pPr>
+        <w:rPr>
+          <w:rFonts w:asciiTheme="majorHAnsi" w:hAnsiTheme="majorHAnsi"/>
+          <w:sz w:val="28"/>
+        </w:rPr>
+      </w:pPr>
+    </w:p>
+    <w:p>
+      <w:pPr>
+        <w:rPr>
+          <w:rFonts w:asciiTheme="majorHAnsi" w:hAnsiTheme="majorHAnsi"/>
+          <w:sz w:val="28"/>
+        </w:rPr>
+      </w:pPr>
+      <w:r>
+        <w:rPr>
+          <w:rFonts w:asciiTheme="majorHAnsi" w:hAnsiTheme="majorHAnsi"/>
+          <w:sz w:val="28"/>
+        </w:rPr>
+        <w:tab/>
+        <w:t>a. How does a User log into the Chat Server?</w:t>
+      </w:r>
+    </w:p>
+    <w:p>
+      <w:pPr>
+        <w:rPr>
+          <w:rFonts w:asciiTheme="majorHAnsi" w:hAnsiTheme="majorHAnsi"/>
+          <w:sz w:val="28"/>
+        </w:rPr>
+      </w:pPr>
+    </w:p>
+    <w:p>
+      <w:pPr>
+        <w:rPr>
+          <w:rFonts w:asciiTheme="majorHAnsi" w:hAnsiTheme="majorHAnsi"/>
+          <w:sz w:val="28"/>
+        </w:rPr>
+      </w:pPr>
+      <w:r>
+        <w:rPr>
+          <w:rFonts w:asciiTheme="majorHAnsi" w:hAnsiTheme="majorHAnsi"/>
+          <w:sz w:val="28"/>
+        </w:rPr>
+        <w:tab/>
+        <w:t>b. How does a User add text to be sent to the Chat Server?</w:t>
+      </w:r>
+    </w:p>
+    <w:p>
+      <w:pPr>
+        <w:rPr>
+          <w:rFonts w:asciiTheme="majorHAnsi" w:hAnsiTheme="majorHAnsi"/>
+          <w:sz w:val="28"/>
+        </w:rPr>
+      </w:pPr>
+    </w:p>
+    <w:p>
+      <w:pPr>
+        <w:rPr>
+          <w:rFonts w:asciiTheme="majorHAnsi" w:hAnsiTheme="majorHAnsi"/>
+          <w:sz w:val="28"/>
+        </w:rPr>
+      </w:pPr>
+      <w:r>
+        <w:rPr>
+          <w:rFonts w:asciiTheme="majorHAnsi" w:hAnsiTheme="majorHAnsi"/>
+          <w:sz w:val="28"/>
+        </w:rPr>
+        <w:tab/>
+        <w:t>c. How does a User specify whom they want to messages to go to?</w:t>
+      </w:r>
+    </w:p>
+    <w:p>
+      <w:pPr>
+        <w:rPr>
+          <w:rFonts w:asciiTheme="majorHAnsi" w:hAnsiTheme="majorHAnsi"/>
+          <w:sz w:val="28"/>
+        </w:rPr>
+      </w:pPr>
+    </w:p>
+    <w:p>
+      <w:pPr>
+        <w:rPr>
+          <w:rFonts w:asciiTheme="majorHAnsi" w:hAnsiTheme="majorHAnsi"/>
+          <w:sz w:val="28"/>
+        </w:rPr>
+      </w:pPr>
+      <w:r>
+        <w:rPr>
+          <w:rFonts w:asciiTheme="majorHAnsi" w:hAnsiTheme="majorHAnsi"/>
+          <w:sz w:val="28"/>
+        </w:rPr>
+        <w:tab/>
+        <w:t xml:space="preserve">d. </w:t>
+      </w:r>
+      <w:r>
+        <w:rPr>
+          <w:rFonts w:asciiTheme="majorHAnsi" w:hAnsiTheme="majorHAnsi"/>
+          <w:sz w:val="28"/>
+        </w:rPr>
+        <w:t>How does a User log off of the Chat Channel? Server?</w:t>
+      </w:r>
+    </w:p>
+    <w:p>
+      <w:pPr>
+        <w:rPr>
+          <w:rFonts w:asciiTheme="majorHAnsi" w:hAnsiTheme="majorHAnsi"/>
+          <w:sz w:val="28"/>
+        </w:rPr>
+      </w:pPr>
+    </w:p>
+    <w:p>
+      <w:pPr>
+        <w:rPr>
+          <w:rFonts w:asciiTheme="majorHAnsi" w:hAnsiTheme="majorHAnsi"/>
+          <w:sz w:val="28"/>
+        </w:rPr>
+      </w:pPr>
+      <w:r>
+        <w:rPr>
+          <w:rFonts w:asciiTheme="majorHAnsi" w:hAnsiTheme="majorHAnsi"/>
+          <w:sz w:val="28"/>
+        </w:rPr>
+        <w:t>3. How to notify User</w:t>
+      </w:r>
+      <w:r>
+        <w:rPr>
+          <w:rFonts w:asciiTheme="majorHAnsi" w:hAnsiTheme="majorHAnsi"/>
+          <w:sz w:val="28"/>
+        </w:rPr>
+        <w:tab/>
+      </w:r>
+    </w:p>
+    <w:p>
+      <w:pPr>
+        <w:rPr>
+          <w:rFonts w:asciiTheme="majorHAnsi" w:hAnsiTheme="majorHAnsi"/>
+          <w:sz w:val="28"/>
+        </w:rPr>
+      </w:pPr>
+    </w:p>
+    <w:p>
+      <w:pPr>
+        <w:pStyle w:val="ListParagraph"/>
+        <w:numPr>
+          <w:ilvl w:val="0"/>
+          <w:numId w:val="4"/>
+        </w:numPr>
+        <w:rPr>
+          <w:rFonts w:asciiTheme="majorHAnsi" w:hAnsiTheme="majorHAnsi"/>
+          <w:sz w:val="28"/>
+        </w:rPr>
+      </w:pPr>
+      <w:r>
+        <w:rPr>
+          <w:rFonts w:asciiTheme="majorHAnsi" w:hAnsiTheme="majorHAnsi"/>
+          <w:sz w:val="28"/>
+        </w:rPr>
+        <w:t>Send User info about new Chat Messages</w:t>
+      </w:r>
+    </w:p>
+    <w:p>
+      <w:pPr>
+        <w:pStyle w:val="ListParagraph"/>
+        <w:ind w:left="1080"/>
+        <w:rPr>
+          <w:rFonts w:asciiTheme="majorHAnsi" w:hAnsiTheme="majorHAnsi"/>
+          <w:sz w:val="28"/>
+        </w:rPr>
+      </w:pPr>
+    </w:p>
+    <w:p>
+      <w:pPr>
+        <w:pStyle w:val="ListParagraph"/>
+        <w:numPr>
+          <w:ilvl w:val="0"/>
+          <w:numId w:val="4"/>
+        </w:numPr>
+        <w:rPr>
+          <w:rFonts w:asciiTheme="majorHAnsi" w:hAnsiTheme="majorHAnsi"/>
+          <w:sz w:val="28"/>
+        </w:rPr>
+      </w:pPr>
+      <w:r>
+        <w:rPr>
+          <w:rFonts w:asciiTheme="majorHAnsi" w:hAnsiTheme="majorHAnsi"/>
+          <w:sz w:val="28"/>
+        </w:rPr>
+        <w:t>Let a User know when someone has left their Channel</w:t>
+      </w:r>
+    </w:p>
+    <w:p>
+      <w:pPr>
+        <w:pStyle w:val="ListParagraph"/>
+        <w:ind w:left="1080"/>
+        <w:rPr>
+          <w:rFonts w:asciiTheme="majorHAnsi" w:hAnsiTheme="majorHAnsi"/>
+          <w:sz w:val="28"/>
+        </w:rPr>
+      </w:pPr>
+    </w:p>
+    <w:p>
+      <w:pPr>
+        <w:pStyle w:val="ListParagraph"/>
+        <w:numPr>
+          <w:ilvl w:val="0"/>
+          <w:numId w:val="4"/>
+        </w:numPr>
+        <w:rPr>
+          <w:rFonts w:asciiTheme="majorHAnsi" w:hAnsiTheme="majorHAnsi"/>
+          <w:sz w:val="28"/>
+        </w:rPr>
+      </w:pPr>
+      <w:r>
+        <w:rPr>
+          <w:rFonts w:asciiTheme="majorHAnsi" w:hAnsiTheme="majorHAnsi"/>
+          <w:sz w:val="28"/>
+        </w:rPr>
+        <w:t>Prompt a User to allow a new User to enter the Chat Channel</w:t>
+      </w:r>
+    </w:p>
+    <w:p>
+      <w:pPr>
+        <w:rPr>
+          <w:rFonts w:asciiTheme="majorHAnsi" w:hAnsiTheme="majorHAnsi"/>
+          <w:sz w:val="28"/>
+        </w:rPr>
+      </w:pPr>
+    </w:p>
+    <w:p>
+      <w:pPr>
+        <w:rPr>
+          <w:rFonts w:asciiTheme="majorHAnsi" w:hAnsiTheme="majorHAnsi"/>
+          <w:sz w:val="28"/>
+        </w:rPr>
+      </w:pPr>
+    </w:p>
+    <w:p>
+      <w:pPr>
+        <w:rPr>
+          <w:rFonts w:asciiTheme="majorHAnsi" w:hAnsiTheme="majorHAnsi"/>
+          <w:sz w:val="28"/>
+        </w:rPr>
+      </w:pPr>
+      <w:r>
+        <w:rPr>
+          <w:rFonts w:asciiTheme="majorHAnsi" w:hAnsiTheme="majorHAnsi"/>
+          <w:b/>
+          <w:sz w:val="28"/>
+        </w:rPr>
+        <w:t xml:space="preserve">6.2 </w:t>
+      </w:r>
+      <w:r>
+        <w:rPr>
+          <w:rFonts w:asciiTheme="majorHAnsi" w:hAnsiTheme="majorHAnsi"/>
+          <w:sz w:val="28"/>
+        </w:rPr>
+        <w:t>Defining your Classes and task Delegation</w:t>
+      </w:r>
+    </w:p>
+    <w:p>
+      <w:pPr>
+        <w:rPr>
+          <w:rFonts w:asciiTheme="majorHAnsi" w:hAnsiTheme="majorHAnsi"/>
+          <w:sz w:val="28"/>
+        </w:rPr>
+      </w:pPr>
+    </w:p>
+    <w:p>
+      <w:pPr>
+        <w:rPr>
+          <w:rFonts w:asciiTheme="majorHAnsi" w:hAnsiTheme="majorHAnsi"/>
+          <w:b/>
+          <w:sz w:val="28"/>
+        </w:rPr>
+      </w:pPr>
+      <w:r>
+        <w:rPr>
+          <w:rFonts w:asciiTheme="majorHAnsi" w:hAnsiTheme="majorHAnsi"/>
+          <w:b/>
+          <w:sz w:val="28"/>
+        </w:rPr>
+        <w:t>Chat.rb</w:t>
+      </w:r>
+    </w:p>
+    <w:p>
+      <w:pPr>
+        <w:rPr>
+          <w:rFonts w:asciiTheme="majorHAnsi" w:hAnsiTheme="majorHAnsi"/>
+          <w:sz w:val="28"/>
+        </w:rPr>
+      </w:pPr>
+      <w:r>
+        <w:rPr>
+          <w:rFonts w:asciiTheme="majorHAnsi" w:hAnsiTheme="majorHAnsi"/>
+          <w:sz w:val="28"/>
+        </w:rPr>
+        <w:t xml:space="preserve">This class will be in charge of creating the Chat Server and storing global variables such as Channels, Users as well as simple helper methods. </w:t>
+      </w:r>
+    </w:p>
+    <w:p>
+      <w:pPr>
+        <w:rPr>
+          <w:rFonts w:asciiTheme="majorHAnsi" w:hAnsiTheme="majorHAnsi"/>
+          <w:sz w:val="28"/>
+        </w:rPr>
+      </w:pPr>
+    </w:p>
+    <w:p>
+      <w:pPr>
+        <w:rPr>
+          <w:rFonts w:asciiTheme="majorHAnsi" w:hAnsiTheme="majorHAnsi"/>
+          <w:sz w:val="28"/>
+        </w:rPr>
+      </w:pPr>
+      <w:r>
+        <w:rPr>
+          <w:rFonts w:asciiTheme="majorHAnsi" w:hAnsiTheme="majorHAnsi"/>
+          <w:b/>
+          <w:sz w:val="28"/>
+        </w:rPr>
+        <w:t>Chat</w:t>
+      </w:r>
+      <w:r>
+        <w:rPr>
+          <w:rFonts w:asciiTheme="majorHAnsi" w:hAnsiTheme="majorHAnsi"/>
+          <w:b/>
+          <w:sz w:val="28"/>
+        </w:rPr>
+        <w:t>Channel.rb</w:t>
+      </w:r>
+    </w:p>
+    <w:p>
+      <w:pPr>
+        <w:rPr>
+          <w:rFonts w:asciiTheme="majorHAnsi" w:hAnsiTheme="majorHAnsi"/>
+          <w:sz w:val="28"/>
+        </w:rPr>
+      </w:pPr>
+      <w:r>
+        <w:rPr>
+          <w:rFonts w:asciiTheme="majorHAnsi" w:hAnsiTheme="majorHAnsi"/>
+          <w:sz w:val="28"/>
+        </w:rPr>
+        <w:t xml:space="preserve">This class will be in charge of </w:t>
+      </w:r>
+      <w:r>
+        <w:rPr>
+          <w:rFonts w:asciiTheme="majorHAnsi" w:hAnsiTheme="majorHAnsi"/>
+          <w:sz w:val="28"/>
+        </w:rPr>
+        <w:t>all Tasks that relate to a Chat</w:t>
+      </w:r>
+      <w:r>
+        <w:rPr>
+          <w:rFonts w:asciiTheme="majorHAnsi" w:hAnsiTheme="majorHAnsi"/>
+          <w:sz w:val="28"/>
+        </w:rPr>
+        <w:t xml:space="preserve">Channel. These tasks include storing a reference to the current Channel (@channel_name), storing an Array of User Hashes (@users) that will help to notify a particular user when a message has come in. </w:t>
+      </w:r>
+      <w:r>
+        <w:rPr>
+          <w:rFonts w:asciiTheme="majorHAnsi" w:hAnsiTheme="majorHAnsi"/>
+          <w:sz w:val="28"/>
+        </w:rPr>
+        <w:t>ChatChannel will also keep track of who is allowed in a particular Channel by marshaling the global $users_allowed Array.</w:t>
+      </w:r>
+    </w:p>
+    <w:p>
+      <w:pPr>
+        <w:rPr>
+          <w:rFonts w:asciiTheme="majorHAnsi" w:hAnsiTheme="majorHAnsi"/>
+          <w:sz w:val="28"/>
+        </w:rPr>
+      </w:pPr>
+    </w:p>
+    <w:p>
+      <w:pPr>
+        <w:rPr>
+          <w:rFonts w:asciiTheme="majorHAnsi" w:hAnsiTheme="majorHAnsi"/>
+          <w:b/>
+          <w:sz w:val="28"/>
+        </w:rPr>
+      </w:pPr>
+      <w:r>
+        <w:rPr>
+          <w:rFonts w:asciiTheme="majorHAnsi" w:hAnsiTheme="majorHAnsi"/>
+          <w:b/>
+          <w:sz w:val="28"/>
+        </w:rPr>
+        <w:t>ChatClient.rb</w:t>
+      </w:r>
+    </w:p>
+    <w:p>
+      <w:pPr>
+        <w:rPr>
+          <w:rFonts w:asciiTheme="majorHAnsi" w:hAnsiTheme="majorHAnsi"/>
+          <w:sz w:val="28"/>
+        </w:rPr>
+      </w:pPr>
+      <w:r>
+        <w:rPr>
+          <w:rFonts w:asciiTheme="majorHAnsi" w:hAnsiTheme="majorHAnsi"/>
+          <w:sz w:val="28"/>
+        </w:rPr>
+        <w:t>This will be the User’s gateway into the Chat application. Here a User will login with their username (completely unique) and be welcomed to the Chat application. They will then be given an option to join a ChatChannel, or to just stay on the main ChatChannel. They will then view messages as they come in over the Socket.</w:t>
+      </w:r>
+    </w:p>
+    <w:p>
+      <w:pPr>
+        <w:rPr>
+          <w:rFonts w:asciiTheme="majorHAnsi" w:hAnsiTheme="majorHAnsi"/>
+          <w:sz w:val="28"/>
+        </w:rPr>
+      </w:pPr>
+    </w:p>
+    <w:p>
+      <w:pPr>
+        <w:rPr>
+          <w:rFonts w:asciiTheme="majorHAnsi" w:hAnsiTheme="majorHAnsi"/>
+          <w:sz w:val="28"/>
+        </w:rPr>
+      </w:pPr>
+    </w:p>
+    <w:p>
+      <w:pPr>
+        <w:ind w:firstLine="720"/>
+        <w:rPr>
+          <w:rFonts w:asciiTheme="majorHAnsi" w:hAnsiTheme="majorHAnsi"/>
+          <w:sz w:val="28"/>
+        </w:rPr>
+      </w:pPr>
+    </w:p>
+    <w:p>
+      <w:pPr>
+        <w:rPr>
+          <w:rFonts w:asciiTheme="majorHAnsi" w:hAnsiTheme="majorHAnsi"/>
+          <w:sz w:val="28"/>
+        </w:rPr>
+      </w:pPr>
+    </w:p>
+    <w:p>
+      <w:pPr>
+        <w:rPr>
+          <w:rFonts w:asciiTheme="majorHAnsi" w:hAnsiTheme="majorHAnsi"/>
           <w:sz w:val="28"/>
         </w:rPr>
       </w:pPr>
@@ -17249,16 +18424,16 @@
 <file path=word/numbering.xml><?xml version="1.0" encoding="utf-8"?>
 <w:numbering xmlns:mv="urn:schemas-microsoft-com:mac:vml" xmlns:mo="http://schemas.microsoft.com/office/mac/office/2008/main" xmlns:ve="http://schemas.openxmlformats.org/markup-compatibility/2006" xmlns:o="urn:schemas-microsoft-com:office:office" xmlns:r="http://schemas.openxmlformats.org/officeDocument/2006/relationships" xmlns:m="http://schemas.openxmlformats.org/officeDocument/2006/math" xmlns:v="urn:schemas-microsoft-com:vml" xmlns:w10="urn:schemas-microsoft-com:office:word" xmlns:w="http://schemas.openxmlformats.org/wordprocessingml/2006/main" xmlns:wne="http://schemas.microsoft.com/office/word/2006/wordml" xmlns:wp="http://schemas.openxmlformats.org/drawingml/2006/wordprocessingDrawing">
   <w:abstractNum w:abstractNumId="0">
-    <w:nsid w:val="3FDB0487"/>
+    <w:nsid w:val="0C287B77"/>
     <w:multiLevelType w:val="hybridMultilevel"/>
-    <w:tmpl w:val="BC185686"/>
-    <w:lvl w:ilvl="0" w:tplc="0409000F">
+    <w:tmpl w:val="23003644"/>
+    <w:lvl w:ilvl="0" w:tplc="3F8415EA">
       <w:start w:val="1"/>
-      <w:numFmt w:val="decimal"/>
+      <w:numFmt w:val="lowerLetter"/>
       <w:lvlText w:val="%1."/>
       <w:lvlJc w:val="left"/>
       <w:pPr>
-        <w:ind w:left="720" w:hanging="360"/>
+        <w:ind w:left="1080" w:hanging="360"/>
       </w:pPr>
       <w:rPr>
         <w:rFonts w:hint="default"/>
@@ -17270,7 +18445,7 @@
       <w:lvlText w:val="%2."/>
       <w:lvlJc w:val="left"/>
       <w:pPr>
-        <w:ind w:left="1440" w:hanging="360"/>
+        <w:ind w:left="1800" w:hanging="360"/>
       </w:pPr>
     </w:lvl>
     <w:lvl w:ilvl="2" w:tplc="0409001B" w:tentative="1">
@@ -17279,7 +18454,7 @@
       <w:lvlText w:val="%3."/>
       <w:lvlJc w:val="right"/>
       <w:pPr>
-        <w:ind w:left="2160" w:hanging="180"/>
+        <w:ind w:left="2520" w:hanging="180"/>
       </w:pPr>
     </w:lvl>
     <w:lvl w:ilvl="3" w:tplc="0409000F" w:tentative="1">
@@ -17288,7 +18463,7 @@
       <w:lvlText w:val="%4."/>
       <w:lvlJc w:val="left"/>
       <w:pPr>
-        <w:ind w:left="2880" w:hanging="360"/>
+        <w:ind w:left="3240" w:hanging="360"/>
       </w:pPr>
     </w:lvl>
     <w:lvl w:ilvl="4" w:tplc="04090019" w:tentative="1">
@@ -17297,7 +18472,7 @@
       <w:lvlText w:val="%5."/>
       <w:lvlJc w:val="left"/>
       <w:pPr>
-        <w:ind w:left="3600" w:hanging="360"/>
+        <w:ind w:left="3960" w:hanging="360"/>
       </w:pPr>
     </w:lvl>
     <w:lvl w:ilvl="5" w:tplc="0409001B" w:tentative="1">
@@ -17306,7 +18481,7 @@
       <w:lvlText w:val="%6."/>
       <w:lvlJc w:val="right"/>
       <w:pPr>
-        <w:ind w:left="4320" w:hanging="180"/>
+        <w:ind w:left="4680" w:hanging="180"/>
       </w:pPr>
     </w:lvl>
     <w:lvl w:ilvl="6" w:tplc="0409000F" w:tentative="1">
@@ -17315,7 +18490,7 @@
       <w:lvlText w:val="%7."/>
       <w:lvlJc w:val="left"/>
       <w:pPr>
-        <w:ind w:left="5040" w:hanging="360"/>
+        <w:ind w:left="5400" w:hanging="360"/>
       </w:pPr>
     </w:lvl>
     <w:lvl w:ilvl="7" w:tplc="04090019" w:tentative="1">
@@ -17324,7 +18499,7 @@
       <w:lvlText w:val="%8."/>
       <w:lvlJc w:val="left"/>
       <w:pPr>
-        <w:ind w:left="5760" w:hanging="360"/>
+        <w:ind w:left="6120" w:hanging="360"/>
       </w:pPr>
     </w:lvl>
     <w:lvl w:ilvl="8" w:tplc="0409001B" w:tentative="1">
@@ -17333,11 +18508,100 @@
       <w:lvlText w:val="%9."/>
       <w:lvlJc w:val="right"/>
       <w:pPr>
-        <w:ind w:left="6480" w:hanging="180"/>
+        <w:ind w:left="6840" w:hanging="180"/>
       </w:pPr>
     </w:lvl>
   </w:abstractNum>
   <w:abstractNum w:abstractNumId="1">
+    <w:nsid w:val="3FDB0487"/>
+    <w:multiLevelType w:val="hybridMultilevel"/>
+    <w:tmpl w:val="BC185686"/>
+    <w:lvl w:ilvl="0" w:tplc="0409000F">
+      <w:start w:val="1"/>
+      <w:numFmt w:val="decimal"/>
+      <w:lvlText w:val="%1."/>
+      <w:lvlJc w:val="left"/>
+      <w:pPr>
+        <w:ind w:left="720" w:hanging="360"/>
+      </w:pPr>
+      <w:rPr>
+        <w:rFonts w:hint="default"/>
+      </w:rPr>
+    </w:lvl>
+    <w:lvl w:ilvl="1" w:tplc="04090019" w:tentative="1">
+      <w:start w:val="1"/>
+      <w:numFmt w:val="lowerLetter"/>
+      <w:lvlText w:val="%2."/>
+      <w:lvlJc w:val="left"/>
+      <w:pPr>
+        <w:ind w:left="1440" w:hanging="360"/>
+      </w:pPr>
+    </w:lvl>
+    <w:lvl w:ilvl="2" w:tplc="0409001B" w:tentative="1">
+      <w:start w:val="1"/>
+      <w:numFmt w:val="lowerRoman"/>
+      <w:lvlText w:val="%3."/>
+      <w:lvlJc w:val="right"/>
+      <w:pPr>
+        <w:ind w:left="2160" w:hanging="180"/>
+      </w:pPr>
+    </w:lvl>
+    <w:lvl w:ilvl="3" w:tplc="0409000F" w:tentative="1">
+      <w:start w:val="1"/>
+      <w:numFmt w:val="decimal"/>
+      <w:lvlText w:val="%4."/>
+      <w:lvlJc w:val="left"/>
+      <w:pPr>
+        <w:ind w:left="2880" w:hanging="360"/>
+      </w:pPr>
+    </w:lvl>
+    <w:lvl w:ilvl="4" w:tplc="04090019" w:tentative="1">
+      <w:start w:val="1"/>
+      <w:numFmt w:val="lowerLetter"/>
+      <w:lvlText w:val="%5."/>
+      <w:lvlJc w:val="left"/>
+      <w:pPr>
+        <w:ind w:left="3600" w:hanging="360"/>
+      </w:pPr>
+    </w:lvl>
+    <w:lvl w:ilvl="5" w:tplc="0409001B" w:tentative="1">
+      <w:start w:val="1"/>
+      <w:numFmt w:val="lowerRoman"/>
+      <w:lvlText w:val="%6."/>
+      <w:lvlJc w:val="right"/>
+      <w:pPr>
+        <w:ind w:left="4320" w:hanging="180"/>
+      </w:pPr>
+    </w:lvl>
+    <w:lvl w:ilvl="6" w:tplc="0409000F" w:tentative="1">
+      <w:start w:val="1"/>
+      <w:numFmt w:val="decimal"/>
+      <w:lvlText w:val="%7."/>
+      <w:lvlJc w:val="left"/>
+      <w:pPr>
+        <w:ind w:left="5040" w:hanging="360"/>
+      </w:pPr>
+    </w:lvl>
+    <w:lvl w:ilvl="7" w:tplc="04090019" w:tentative="1">
+      <w:start w:val="1"/>
+      <w:numFmt w:val="lowerLetter"/>
+      <w:lvlText w:val="%8."/>
+      <w:lvlJc w:val="left"/>
+      <w:pPr>
+        <w:ind w:left="5760" w:hanging="360"/>
+      </w:pPr>
+    </w:lvl>
+    <w:lvl w:ilvl="8" w:tplc="0409001B" w:tentative="1">
+      <w:start w:val="1"/>
+      <w:numFmt w:val="lowerRoman"/>
+      <w:lvlText w:val="%9."/>
+      <w:lvlJc w:val="right"/>
+      <w:pPr>
+        <w:ind w:left="6480" w:hanging="180"/>
+      </w:pPr>
+    </w:lvl>
+  </w:abstractNum>
+  <w:abstractNum w:abstractNumId="2">
     <w:nsid w:val="4ABF52A6"/>
     <w:multiLevelType w:val="hybridMultilevel"/>
     <w:tmpl w:val="34A27812"/>
@@ -17450,7 +18714,7 @@
       </w:rPr>
     </w:lvl>
   </w:abstractNum>
-  <w:abstractNum w:abstractNumId="2">
+  <w:abstractNum w:abstractNumId="3">
     <w:nsid w:val="79520DAE"/>
     <w:multiLevelType w:val="hybridMultilevel"/>
     <w:tmpl w:val="0C6041A6"/>
@@ -17540,13 +18804,16 @@
     </w:lvl>
   </w:abstractNum>
   <w:num w:numId="1">
+    <w:abstractNumId w:val="2"/>
+  </w:num>
+  <w:num w:numId="2">
     <w:abstractNumId w:val="1"/>
   </w:num>
-  <w:num w:numId="2">
+  <w:num w:numId="3">
+    <w:abstractNumId w:val="3"/>
+  </w:num>
+  <w:num w:numId="4">
     <w:abstractNumId w:val="0"/>
-  </w:num>
-  <w:num w:numId="3">
-    <w:abstractNumId w:val="2"/>
   </w:num>
 </w:numbering>
 </file>

</xml_diff>

<commit_message>
Updated to add example and information section on Iteration in Ruby
</commit_message>
<xml_diff>
--- a/a_ruby_primer/A Ruby Primer.docx
+++ b/a_ruby_primer/A Ruby Primer.docx
@@ -17219,6 +17219,1113 @@
           <w:sz w:val="28"/>
         </w:rPr>
         <w:t xml:space="preserve">(*Note. Running loops in irb gives you a good idea of how Ruby works. Think about how this changes your understanding of the language. You know now that a loop or expression that is appears below is only executed after the loop has finished running its own tests. You can consider this to be blocking the Ruby interpreter from continuing until the Loop has completed.) </w:t>
+      </w:r>
+    </w:p>
+    <w:p>
+      <w:pPr>
+        <w:rPr>
+          <w:rFonts w:asciiTheme="majorHAnsi" w:hAnsiTheme="majorHAnsi"/>
+          <w:color w:val="595959" w:themeColor="text1" w:themeTint="A6"/>
+          <w:sz w:val="28"/>
+        </w:rPr>
+      </w:pPr>
+    </w:p>
+    <w:p>
+      <w:pPr>
+        <w:rPr>
+          <w:rFonts w:asciiTheme="majorHAnsi" w:hAnsiTheme="majorHAnsi"/>
+          <w:sz w:val="28"/>
+        </w:rPr>
+      </w:pPr>
+      <w:r>
+        <w:rPr>
+          <w:rFonts w:asciiTheme="majorHAnsi" w:hAnsiTheme="majorHAnsi"/>
+          <w:b/>
+          <w:sz w:val="28"/>
+        </w:rPr>
+        <w:t xml:space="preserve">5.3 </w:t>
+      </w:r>
+      <w:r>
+        <w:rPr>
+          <w:rFonts w:asciiTheme="majorHAnsi" w:hAnsiTheme="majorHAnsi"/>
+          <w:sz w:val="28"/>
+        </w:rPr>
+        <w:t>Iteration</w:t>
+      </w:r>
+    </w:p>
+    <w:p>
+      <w:pPr>
+        <w:rPr>
+          <w:rFonts w:asciiTheme="majorHAnsi" w:hAnsiTheme="majorHAnsi"/>
+          <w:sz w:val="28"/>
+        </w:rPr>
+      </w:pPr>
+    </w:p>
+    <w:p>
+      <w:pPr>
+        <w:rPr>
+          <w:rFonts w:asciiTheme="majorHAnsi" w:hAnsiTheme="majorHAnsi"/>
+          <w:sz w:val="28"/>
+        </w:rPr>
+      </w:pPr>
+      <w:r>
+        <w:rPr>
+          <w:rFonts w:asciiTheme="majorHAnsi" w:hAnsiTheme="majorHAnsi"/>
+          <w:sz w:val="28"/>
+        </w:rPr>
+        <w:t xml:space="preserve">This is a topic that probably deserves much more than a simple explanation, but you will “get” the Ruby way with time. An iterator is a control structure that allows you to write complex code with very little complex code. </w:t>
+      </w:r>
+    </w:p>
+    <w:p>
+      <w:pPr>
+        <w:rPr>
+          <w:rFonts w:asciiTheme="majorHAnsi" w:hAnsiTheme="majorHAnsi"/>
+          <w:sz w:val="28"/>
+        </w:rPr>
+      </w:pPr>
+    </w:p>
+    <w:p>
+      <w:pPr>
+        <w:rPr>
+          <w:rFonts w:asciiTheme="majorHAnsi" w:hAnsiTheme="majorHAnsi"/>
+          <w:sz w:val="28"/>
+        </w:rPr>
+      </w:pPr>
+      <w:r>
+        <w:rPr>
+          <w:rFonts w:asciiTheme="majorHAnsi" w:hAnsiTheme="majorHAnsi"/>
+          <w:sz w:val="28"/>
+        </w:rPr>
+        <w:t xml:space="preserve">For example, </w:t>
+      </w:r>
+    </w:p>
+    <w:p>
+      <w:pPr>
+        <w:rPr>
+          <w:rFonts w:asciiTheme="majorHAnsi" w:hAnsiTheme="majorHAnsi"/>
+          <w:sz w:val="28"/>
+        </w:rPr>
+      </w:pPr>
+      <w:r>
+        <w:rPr>
+          <w:rFonts w:asciiTheme="majorHAnsi" w:hAnsiTheme="majorHAnsi"/>
+          <w:sz w:val="28"/>
+        </w:rPr>
+        <w:t>&gt;&gt; 12.</w:t>
+      </w:r>
+      <w:r>
+        <w:rPr>
+          <w:rFonts w:asciiTheme="majorHAnsi" w:hAnsiTheme="majorHAnsi"/>
+          <w:b/>
+          <w:sz w:val="28"/>
+        </w:rPr>
+        <w:t>times</w:t>
+      </w:r>
+      <w:r>
+        <w:rPr>
+          <w:rFonts w:asciiTheme="majorHAnsi" w:hAnsiTheme="majorHAnsi"/>
+          <w:sz w:val="28"/>
+        </w:rPr>
+        <w:t xml:space="preserve"> { |x| puts “hello iteration interval #{x.to_s}” }</w:t>
+      </w:r>
+    </w:p>
+    <w:p>
+      <w:pPr>
+        <w:rPr>
+          <w:rFonts w:asciiTheme="majorHAnsi" w:hAnsiTheme="majorHAnsi"/>
+          <w:sz w:val="28"/>
+        </w:rPr>
+      </w:pPr>
+      <w:r>
+        <w:rPr>
+          <w:rFonts w:asciiTheme="majorHAnsi" w:hAnsiTheme="majorHAnsi"/>
+          <w:sz w:val="28"/>
+        </w:rPr>
+        <w:t>hello iteration 0</w:t>
+      </w:r>
+    </w:p>
+    <w:p>
+      <w:pPr>
+        <w:rPr>
+          <w:rFonts w:asciiTheme="majorHAnsi" w:hAnsiTheme="majorHAnsi"/>
+          <w:sz w:val="28"/>
+        </w:rPr>
+      </w:pPr>
+      <w:r>
+        <w:rPr>
+          <w:rFonts w:asciiTheme="majorHAnsi" w:hAnsiTheme="majorHAnsi"/>
+          <w:sz w:val="28"/>
+        </w:rPr>
+        <w:t>hello iteration 1</w:t>
+      </w:r>
+    </w:p>
+    <w:p>
+      <w:pPr>
+        <w:rPr>
+          <w:rFonts w:asciiTheme="majorHAnsi" w:hAnsiTheme="majorHAnsi"/>
+          <w:sz w:val="28"/>
+        </w:rPr>
+      </w:pPr>
+      <w:r>
+        <w:rPr>
+          <w:rFonts w:asciiTheme="majorHAnsi" w:hAnsiTheme="majorHAnsi"/>
+          <w:sz w:val="28"/>
+        </w:rPr>
+        <w:t>hello iteration 2</w:t>
+      </w:r>
+    </w:p>
+    <w:p>
+      <w:pPr>
+        <w:rPr>
+          <w:rFonts w:asciiTheme="majorHAnsi" w:hAnsiTheme="majorHAnsi"/>
+          <w:sz w:val="28"/>
+        </w:rPr>
+      </w:pPr>
+      <w:r>
+        <w:rPr>
+          <w:rFonts w:asciiTheme="majorHAnsi" w:hAnsiTheme="majorHAnsi"/>
+          <w:sz w:val="28"/>
+        </w:rPr>
+        <w:t>hello iteration 3</w:t>
+      </w:r>
+    </w:p>
+    <w:p>
+      <w:pPr>
+        <w:rPr>
+          <w:rFonts w:asciiTheme="majorHAnsi" w:hAnsiTheme="majorHAnsi"/>
+          <w:sz w:val="28"/>
+        </w:rPr>
+      </w:pPr>
+      <w:r>
+        <w:rPr>
+          <w:rFonts w:asciiTheme="majorHAnsi" w:hAnsiTheme="majorHAnsi"/>
+          <w:sz w:val="28"/>
+        </w:rPr>
+        <w:t>hello iteration 4</w:t>
+      </w:r>
+    </w:p>
+    <w:p>
+      <w:pPr>
+        <w:rPr>
+          <w:rFonts w:asciiTheme="majorHAnsi" w:hAnsiTheme="majorHAnsi"/>
+          <w:sz w:val="28"/>
+        </w:rPr>
+      </w:pPr>
+      <w:r>
+        <w:rPr>
+          <w:rFonts w:asciiTheme="majorHAnsi" w:hAnsiTheme="majorHAnsi"/>
+          <w:sz w:val="28"/>
+        </w:rPr>
+        <w:t>hello iteration 5</w:t>
+      </w:r>
+    </w:p>
+    <w:p>
+      <w:pPr>
+        <w:rPr>
+          <w:rFonts w:asciiTheme="majorHAnsi" w:hAnsiTheme="majorHAnsi"/>
+          <w:sz w:val="28"/>
+        </w:rPr>
+      </w:pPr>
+      <w:r>
+        <w:rPr>
+          <w:rFonts w:asciiTheme="majorHAnsi" w:hAnsiTheme="majorHAnsi"/>
+          <w:sz w:val="28"/>
+        </w:rPr>
+        <w:t>hello iteration 6</w:t>
+      </w:r>
+    </w:p>
+    <w:p>
+      <w:pPr>
+        <w:rPr>
+          <w:rFonts w:asciiTheme="majorHAnsi" w:hAnsiTheme="majorHAnsi"/>
+          <w:sz w:val="28"/>
+        </w:rPr>
+      </w:pPr>
+      <w:r>
+        <w:rPr>
+          <w:rFonts w:asciiTheme="majorHAnsi" w:hAnsiTheme="majorHAnsi"/>
+          <w:sz w:val="28"/>
+        </w:rPr>
+        <w:t>hello iteration 7</w:t>
+      </w:r>
+    </w:p>
+    <w:p>
+      <w:pPr>
+        <w:rPr>
+          <w:rFonts w:asciiTheme="majorHAnsi" w:hAnsiTheme="majorHAnsi"/>
+          <w:sz w:val="28"/>
+        </w:rPr>
+      </w:pPr>
+      <w:r>
+        <w:rPr>
+          <w:rFonts w:asciiTheme="majorHAnsi" w:hAnsiTheme="majorHAnsi"/>
+          <w:sz w:val="28"/>
+        </w:rPr>
+        <w:t>hello iteration 8</w:t>
+      </w:r>
+    </w:p>
+    <w:p>
+      <w:pPr>
+        <w:rPr>
+          <w:rFonts w:asciiTheme="majorHAnsi" w:hAnsiTheme="majorHAnsi"/>
+          <w:sz w:val="28"/>
+        </w:rPr>
+      </w:pPr>
+      <w:r>
+        <w:rPr>
+          <w:rFonts w:asciiTheme="majorHAnsi" w:hAnsiTheme="majorHAnsi"/>
+          <w:sz w:val="28"/>
+        </w:rPr>
+        <w:t>hello iteration 9</w:t>
+      </w:r>
+    </w:p>
+    <w:p>
+      <w:pPr>
+        <w:rPr>
+          <w:rFonts w:asciiTheme="majorHAnsi" w:hAnsiTheme="majorHAnsi"/>
+          <w:sz w:val="28"/>
+        </w:rPr>
+      </w:pPr>
+      <w:r>
+        <w:rPr>
+          <w:rFonts w:asciiTheme="majorHAnsi" w:hAnsiTheme="majorHAnsi"/>
+          <w:sz w:val="28"/>
+        </w:rPr>
+        <w:t>hello iteration 10</w:t>
+      </w:r>
+    </w:p>
+    <w:p>
+      <w:pPr>
+        <w:rPr>
+          <w:rFonts w:asciiTheme="majorHAnsi" w:hAnsiTheme="majorHAnsi"/>
+          <w:sz w:val="28"/>
+        </w:rPr>
+      </w:pPr>
+      <w:r>
+        <w:rPr>
+          <w:rFonts w:asciiTheme="majorHAnsi" w:hAnsiTheme="majorHAnsi"/>
+          <w:sz w:val="28"/>
+        </w:rPr>
+        <w:t>hello iteration 11</w:t>
+      </w:r>
+    </w:p>
+    <w:p>
+      <w:pPr>
+        <w:rPr>
+          <w:rFonts w:asciiTheme="majorHAnsi" w:hAnsiTheme="majorHAnsi"/>
+          <w:sz w:val="28"/>
+        </w:rPr>
+      </w:pPr>
+    </w:p>
+    <w:p>
+      <w:pPr>
+        <w:rPr>
+          <w:rFonts w:asciiTheme="majorHAnsi" w:hAnsiTheme="majorHAnsi"/>
+          <w:sz w:val="28"/>
+        </w:rPr>
+      </w:pPr>
+      <w:r>
+        <w:rPr>
+          <w:rFonts w:asciiTheme="majorHAnsi" w:hAnsiTheme="majorHAnsi"/>
+          <w:sz w:val="28"/>
+        </w:rPr>
+        <w:t xml:space="preserve">Above we are using the </w:t>
+      </w:r>
+      <w:r>
+        <w:rPr>
+          <w:rFonts w:asciiTheme="majorHAnsi" w:hAnsiTheme="majorHAnsi"/>
+          <w:b/>
+          <w:sz w:val="28"/>
+        </w:rPr>
+        <w:t>times</w:t>
+      </w:r>
+      <w:r>
+        <w:rPr>
+          <w:rFonts w:asciiTheme="majorHAnsi" w:hAnsiTheme="majorHAnsi"/>
+          <w:sz w:val="28"/>
+        </w:rPr>
+        <w:t xml:space="preserve"> iterator. It takes an Integer (number) and will repeate the code block following that Interger exactly as many times as the Interger value. That is a mouthful. We add the |x| into the start of the code block, this allows us to see what is happening in each cycle of the loop. This same function could be do in an </w:t>
+      </w:r>
+      <w:r>
+        <w:rPr>
+          <w:rFonts w:asciiTheme="majorHAnsi" w:hAnsiTheme="majorHAnsi"/>
+          <w:b/>
+          <w:sz w:val="28"/>
+        </w:rPr>
+        <w:t>until</w:t>
+      </w:r>
+      <w:r>
+        <w:rPr>
+          <w:rFonts w:asciiTheme="majorHAnsi" w:hAnsiTheme="majorHAnsi"/>
+          <w:sz w:val="28"/>
+        </w:rPr>
+        <w:t xml:space="preserve"> loop or any other looping method, but in more lines. </w:t>
+      </w:r>
+    </w:p>
+    <w:p>
+      <w:pPr>
+        <w:rPr>
+          <w:rFonts w:asciiTheme="majorHAnsi" w:hAnsiTheme="majorHAnsi"/>
+          <w:sz w:val="28"/>
+        </w:rPr>
+      </w:pPr>
+    </w:p>
+    <w:p>
+      <w:pPr>
+        <w:rPr>
+          <w:rFonts w:asciiTheme="majorHAnsi" w:hAnsiTheme="majorHAnsi"/>
+          <w:color w:val="595959" w:themeColor="text1" w:themeTint="A6"/>
+          <w:sz w:val="28"/>
+        </w:rPr>
+      </w:pPr>
+      <w:r>
+        <w:rPr>
+          <w:rFonts w:asciiTheme="majorHAnsi" w:hAnsiTheme="majorHAnsi"/>
+          <w:color w:val="595959" w:themeColor="text1" w:themeTint="A6"/>
+          <w:sz w:val="28"/>
+        </w:rPr>
+        <w:t xml:space="preserve">(*Note. The </w:t>
+      </w:r>
+      <w:r>
+        <w:rPr>
+          <w:rFonts w:asciiTheme="majorHAnsi" w:hAnsiTheme="majorHAnsi"/>
+          <w:b/>
+          <w:color w:val="595959" w:themeColor="text1" w:themeTint="A6"/>
+          <w:sz w:val="28"/>
+        </w:rPr>
+        <w:t>{</w:t>
+      </w:r>
+      <w:r>
+        <w:rPr>
+          <w:rFonts w:asciiTheme="majorHAnsi" w:hAnsiTheme="majorHAnsi"/>
+          <w:color w:val="595959" w:themeColor="text1" w:themeTint="A6"/>
+          <w:sz w:val="28"/>
+        </w:rPr>
+        <w:t xml:space="preserve"> braces character is the same as saying </w:t>
+      </w:r>
+      <w:r>
+        <w:rPr>
+          <w:rFonts w:asciiTheme="majorHAnsi" w:hAnsiTheme="majorHAnsi"/>
+          <w:b/>
+          <w:color w:val="595959" w:themeColor="text1" w:themeTint="A6"/>
+          <w:sz w:val="28"/>
+        </w:rPr>
+        <w:t>do</w:t>
+      </w:r>
+      <w:r>
+        <w:rPr>
+          <w:rFonts w:asciiTheme="majorHAnsi" w:hAnsiTheme="majorHAnsi"/>
+          <w:color w:val="595959" w:themeColor="text1" w:themeTint="A6"/>
+          <w:sz w:val="28"/>
+        </w:rPr>
+        <w:t>. We could have written the expression above as follows.</w:t>
+      </w:r>
+    </w:p>
+    <w:p>
+      <w:pPr>
+        <w:rPr>
+          <w:rFonts w:asciiTheme="majorHAnsi" w:hAnsiTheme="majorHAnsi"/>
+          <w:color w:val="595959" w:themeColor="text1" w:themeTint="A6"/>
+          <w:sz w:val="28"/>
+        </w:rPr>
+      </w:pPr>
+      <w:r>
+        <w:rPr>
+          <w:rFonts w:asciiTheme="majorHAnsi" w:hAnsiTheme="majorHAnsi"/>
+          <w:color w:val="595959" w:themeColor="text1" w:themeTint="A6"/>
+          <w:sz w:val="28"/>
+        </w:rPr>
+        <w:t xml:space="preserve"> </w:t>
+      </w:r>
+    </w:p>
+    <w:p>
+      <w:pPr>
+        <w:rPr>
+          <w:rFonts w:asciiTheme="majorHAnsi" w:hAnsiTheme="majorHAnsi"/>
+          <w:color w:val="595959" w:themeColor="text1" w:themeTint="A6"/>
+          <w:sz w:val="28"/>
+        </w:rPr>
+      </w:pPr>
+      <w:r>
+        <w:rPr>
+          <w:rFonts w:asciiTheme="majorHAnsi" w:hAnsiTheme="majorHAnsi"/>
+          <w:color w:val="595959" w:themeColor="text1" w:themeTint="A6"/>
+          <w:sz w:val="28"/>
+        </w:rPr>
+        <w:t>&gt;&gt; 12.times do |x|</w:t>
+      </w:r>
+    </w:p>
+    <w:p>
+      <w:pPr>
+        <w:rPr>
+          <w:rFonts w:asciiTheme="majorHAnsi" w:hAnsiTheme="majorHAnsi"/>
+          <w:color w:val="595959" w:themeColor="text1" w:themeTint="A6"/>
+          <w:sz w:val="28"/>
+        </w:rPr>
+      </w:pPr>
+      <w:r>
+        <w:rPr>
+          <w:rFonts w:asciiTheme="majorHAnsi" w:hAnsiTheme="majorHAnsi"/>
+          <w:color w:val="595959" w:themeColor="text1" w:themeTint="A6"/>
+          <w:sz w:val="28"/>
+        </w:rPr>
+        <w:t>?&gt; puts "hello iteration #{x.to_s}"</w:t>
+      </w:r>
+    </w:p>
+    <w:p>
+      <w:pPr>
+        <w:rPr>
+          <w:rFonts w:asciiTheme="majorHAnsi" w:hAnsiTheme="majorHAnsi"/>
+          <w:color w:val="595959" w:themeColor="text1" w:themeTint="A6"/>
+          <w:sz w:val="28"/>
+        </w:rPr>
+      </w:pPr>
+      <w:r>
+        <w:rPr>
+          <w:rFonts w:asciiTheme="majorHAnsi" w:hAnsiTheme="majorHAnsi"/>
+          <w:color w:val="595959" w:themeColor="text1" w:themeTint="A6"/>
+          <w:sz w:val="28"/>
+        </w:rPr>
+        <w:t>&gt;&gt; end</w:t>
+      </w:r>
+    </w:p>
+    <w:p>
+      <w:pPr>
+        <w:rPr>
+          <w:rFonts w:asciiTheme="majorHAnsi" w:hAnsiTheme="majorHAnsi"/>
+          <w:color w:val="595959" w:themeColor="text1" w:themeTint="A6"/>
+          <w:sz w:val="28"/>
+        </w:rPr>
+      </w:pPr>
+    </w:p>
+    <w:p>
+      <w:pPr>
+        <w:rPr>
+          <w:rFonts w:asciiTheme="majorHAnsi" w:hAnsiTheme="majorHAnsi"/>
+          <w:color w:val="595959" w:themeColor="text1" w:themeTint="A6"/>
+          <w:sz w:val="28"/>
+        </w:rPr>
+      </w:pPr>
+      <w:r>
+        <w:rPr>
+          <w:rFonts w:asciiTheme="majorHAnsi" w:hAnsiTheme="majorHAnsi"/>
+          <w:color w:val="595959" w:themeColor="text1" w:themeTint="A6"/>
+          <w:sz w:val="28"/>
+        </w:rPr>
+        <w:t>However, as you can see. One line of code is better than three, albeit less human readable.)</w:t>
+      </w:r>
+    </w:p>
+    <w:p>
+      <w:pPr>
+        <w:rPr>
+          <w:rFonts w:asciiTheme="majorHAnsi" w:hAnsiTheme="majorHAnsi"/>
+          <w:color w:val="595959" w:themeColor="text1" w:themeTint="A6"/>
+          <w:sz w:val="28"/>
+        </w:rPr>
+      </w:pPr>
+    </w:p>
+    <w:p>
+      <w:pPr>
+        <w:rPr>
+          <w:rFonts w:asciiTheme="majorHAnsi" w:hAnsiTheme="majorHAnsi"/>
+          <w:sz w:val="28"/>
+        </w:rPr>
+      </w:pPr>
+      <w:r>
+        <w:rPr>
+          <w:rFonts w:asciiTheme="majorHAnsi" w:hAnsiTheme="majorHAnsi"/>
+          <w:sz w:val="28"/>
+        </w:rPr>
+        <w:t xml:space="preserve">Next we see how to </w:t>
+      </w:r>
+      <w:r>
+        <w:rPr>
+          <w:rFonts w:asciiTheme="majorHAnsi" w:hAnsiTheme="majorHAnsi"/>
+          <w:b/>
+          <w:sz w:val="28"/>
+        </w:rPr>
+        <w:t>map</w:t>
+      </w:r>
+      <w:r>
+        <w:rPr>
+          <w:rFonts w:asciiTheme="majorHAnsi" w:hAnsiTheme="majorHAnsi"/>
+          <w:sz w:val="28"/>
+        </w:rPr>
+        <w:t xml:space="preserve"> a series of values to the iterator loop. </w:t>
+      </w:r>
+    </w:p>
+    <w:p>
+      <w:pPr>
+        <w:rPr>
+          <w:rFonts w:asciiTheme="majorHAnsi" w:hAnsiTheme="majorHAnsi"/>
+          <w:sz w:val="28"/>
+        </w:rPr>
+      </w:pPr>
+    </w:p>
+    <w:p>
+      <w:pPr>
+        <w:rPr>
+          <w:rFonts w:asciiTheme="majorHAnsi" w:hAnsiTheme="majorHAnsi"/>
+          <w:sz w:val="28"/>
+        </w:rPr>
+      </w:pPr>
+      <w:r>
+        <w:rPr>
+          <w:rFonts w:asciiTheme="majorHAnsi" w:hAnsiTheme="majorHAnsi"/>
+          <w:sz w:val="28"/>
+        </w:rPr>
+        <w:t xml:space="preserve">&gt;&gt; </w:t>
+      </w:r>
+      <w:r>
+        <w:rPr>
+          <w:rFonts w:asciiTheme="majorHAnsi" w:hAnsiTheme="majorHAnsi"/>
+          <w:sz w:val="28"/>
+        </w:rPr>
+        <w:t>("a".."z").map {|letter| puts "This is the letter #{letter}"}</w:t>
+      </w:r>
+    </w:p>
+    <w:p>
+      <w:pPr>
+        <w:rPr>
+          <w:rFonts w:asciiTheme="majorHAnsi" w:hAnsiTheme="majorHAnsi"/>
+          <w:sz w:val="28"/>
+        </w:rPr>
+      </w:pPr>
+      <w:r>
+        <w:rPr>
+          <w:rFonts w:asciiTheme="majorHAnsi" w:hAnsiTheme="majorHAnsi"/>
+          <w:sz w:val="28"/>
+        </w:rPr>
+        <w:t>This is the letter a</w:t>
+      </w:r>
+    </w:p>
+    <w:p>
+      <w:pPr>
+        <w:rPr>
+          <w:rFonts w:asciiTheme="majorHAnsi" w:hAnsiTheme="majorHAnsi"/>
+          <w:sz w:val="28"/>
+        </w:rPr>
+      </w:pPr>
+      <w:r>
+        <w:rPr>
+          <w:rFonts w:asciiTheme="majorHAnsi" w:hAnsiTheme="majorHAnsi"/>
+          <w:sz w:val="28"/>
+        </w:rPr>
+        <w:t>This is the letter b</w:t>
+      </w:r>
+    </w:p>
+    <w:p>
+      <w:pPr>
+        <w:rPr>
+          <w:rFonts w:asciiTheme="majorHAnsi" w:hAnsiTheme="majorHAnsi"/>
+          <w:sz w:val="28"/>
+        </w:rPr>
+      </w:pPr>
+      <w:r>
+        <w:rPr>
+          <w:rFonts w:asciiTheme="majorHAnsi" w:hAnsiTheme="majorHAnsi"/>
+          <w:sz w:val="28"/>
+        </w:rPr>
+        <w:t>…</w:t>
+      </w:r>
+    </w:p>
+    <w:p>
+      <w:pPr>
+        <w:rPr>
+          <w:rFonts w:asciiTheme="majorHAnsi" w:hAnsiTheme="majorHAnsi"/>
+          <w:sz w:val="28"/>
+        </w:rPr>
+      </w:pPr>
+      <w:r>
+        <w:rPr>
+          <w:rFonts w:asciiTheme="majorHAnsi" w:hAnsiTheme="majorHAnsi"/>
+          <w:sz w:val="28"/>
+        </w:rPr>
+        <w:t>This is the letter z</w:t>
+      </w:r>
+    </w:p>
+    <w:p>
+      <w:pPr>
+        <w:rPr>
+          <w:rFonts w:asciiTheme="majorHAnsi" w:hAnsiTheme="majorHAnsi"/>
+          <w:sz w:val="28"/>
+        </w:rPr>
+      </w:pPr>
+    </w:p>
+    <w:p>
+      <w:pPr>
+        <w:rPr>
+          <w:rFonts w:asciiTheme="majorHAnsi" w:hAnsiTheme="majorHAnsi"/>
+          <w:sz w:val="28"/>
+        </w:rPr>
+      </w:pPr>
+      <w:r>
+        <w:rPr>
+          <w:rFonts w:asciiTheme="majorHAnsi" w:hAnsiTheme="majorHAnsi"/>
+          <w:sz w:val="28"/>
+        </w:rPr>
+        <w:t xml:space="preserve">This example uses the power of the ruby </w:t>
+      </w:r>
+      <w:r>
+        <w:rPr>
+          <w:rFonts w:asciiTheme="majorHAnsi" w:hAnsiTheme="majorHAnsi"/>
+          <w:b/>
+          <w:sz w:val="28"/>
+        </w:rPr>
+        <w:t>Range</w:t>
+      </w:r>
+      <w:r>
+        <w:rPr>
+          <w:rFonts w:asciiTheme="majorHAnsi" w:hAnsiTheme="majorHAnsi"/>
+          <w:sz w:val="28"/>
+        </w:rPr>
+        <w:t xml:space="preserve"> class coupled with the </w:t>
+      </w:r>
+      <w:r>
+        <w:rPr>
+          <w:rFonts w:asciiTheme="majorHAnsi" w:hAnsiTheme="majorHAnsi"/>
+          <w:b/>
+          <w:sz w:val="28"/>
+        </w:rPr>
+        <w:t>map</w:t>
+      </w:r>
+      <w:r>
+        <w:rPr>
+          <w:rFonts w:asciiTheme="majorHAnsi" w:hAnsiTheme="majorHAnsi"/>
+          <w:sz w:val="28"/>
+        </w:rPr>
+        <w:t xml:space="preserve"> iterator. Think about having to create an </w:t>
+      </w:r>
+      <w:r>
+        <w:rPr>
+          <w:rFonts w:asciiTheme="majorHAnsi" w:hAnsiTheme="majorHAnsi"/>
+          <w:b/>
+          <w:sz w:val="28"/>
+        </w:rPr>
+        <w:t>Array</w:t>
+      </w:r>
+      <w:r>
+        <w:rPr>
+          <w:rFonts w:asciiTheme="majorHAnsi" w:hAnsiTheme="majorHAnsi"/>
+          <w:sz w:val="28"/>
+        </w:rPr>
+        <w:t xml:space="preserve"> of the letters of the alphabet, and then have to loop through that Array to create the same expression. </w:t>
+      </w:r>
+    </w:p>
+    <w:p>
+      <w:pPr>
+        <w:rPr>
+          <w:rFonts w:asciiTheme="majorHAnsi" w:hAnsiTheme="majorHAnsi"/>
+          <w:sz w:val="28"/>
+        </w:rPr>
+      </w:pPr>
+    </w:p>
+    <w:p>
+      <w:pPr>
+        <w:rPr>
+          <w:rFonts w:asciiTheme="majorHAnsi" w:hAnsiTheme="majorHAnsi"/>
+          <w:color w:val="595959" w:themeColor="text1" w:themeTint="A6"/>
+          <w:sz w:val="28"/>
+        </w:rPr>
+      </w:pPr>
+      <w:r>
+        <w:rPr>
+          <w:rFonts w:asciiTheme="majorHAnsi" w:hAnsiTheme="majorHAnsi"/>
+          <w:color w:val="595959" w:themeColor="text1" w:themeTint="A6"/>
+          <w:sz w:val="28"/>
+        </w:rPr>
+        <w:t>(</w:t>
+      </w:r>
+      <w:r>
+        <w:rPr>
+          <w:rFonts w:asciiTheme="majorHAnsi" w:hAnsiTheme="majorHAnsi"/>
+          <w:color w:val="595959" w:themeColor="text1" w:themeTint="A6"/>
+          <w:sz w:val="28"/>
+        </w:rPr>
+        <w:t>*</w:t>
+      </w:r>
+      <w:r>
+        <w:rPr>
+          <w:rFonts w:asciiTheme="majorHAnsi" w:hAnsiTheme="majorHAnsi"/>
+          <w:color w:val="595959" w:themeColor="text1" w:themeTint="A6"/>
+          <w:sz w:val="28"/>
+        </w:rPr>
+        <w:t>Note. Looping through manually.</w:t>
+      </w:r>
+    </w:p>
+    <w:p>
+      <w:pPr>
+        <w:rPr>
+          <w:rFonts w:asciiTheme="majorHAnsi" w:hAnsiTheme="majorHAnsi"/>
+          <w:color w:val="595959" w:themeColor="text1" w:themeTint="A6"/>
+          <w:sz w:val="28"/>
+        </w:rPr>
+      </w:pPr>
+      <w:r>
+        <w:rPr>
+          <w:rFonts w:asciiTheme="majorHAnsi" w:hAnsiTheme="majorHAnsi"/>
+          <w:color w:val="595959" w:themeColor="text1" w:themeTint="A6"/>
+          <w:sz w:val="28"/>
+        </w:rPr>
+        <w:t xml:space="preserve">&gt;&gt; alphabet = [“a”,”b”,”c”,…”z”]; </w:t>
+      </w:r>
+    </w:p>
+    <w:p>
+      <w:pPr>
+        <w:rPr>
+          <w:rFonts w:asciiTheme="majorHAnsi" w:hAnsiTheme="majorHAnsi"/>
+          <w:color w:val="595959" w:themeColor="text1" w:themeTint="A6"/>
+          <w:sz w:val="28"/>
+        </w:rPr>
+      </w:pPr>
+      <w:r>
+        <w:rPr>
+          <w:rFonts w:asciiTheme="majorHAnsi" w:hAnsiTheme="majorHAnsi"/>
+          <w:color w:val="595959" w:themeColor="text1" w:themeTint="A6"/>
+          <w:sz w:val="28"/>
+        </w:rPr>
+        <w:t>&gt;&gt; for @i in 0..alphabet.length do</w:t>
+      </w:r>
+    </w:p>
+    <w:p>
+      <w:pPr>
+        <w:rPr>
+          <w:rFonts w:asciiTheme="majorHAnsi" w:hAnsiTheme="majorHAnsi"/>
+          <w:color w:val="595959" w:themeColor="text1" w:themeTint="A6"/>
+          <w:sz w:val="28"/>
+        </w:rPr>
+      </w:pPr>
+      <w:r>
+        <w:rPr>
+          <w:rFonts w:asciiTheme="majorHAnsi" w:hAnsiTheme="majorHAnsi"/>
+          <w:color w:val="595959" w:themeColor="text1" w:themeTint="A6"/>
+          <w:sz w:val="28"/>
+        </w:rPr>
+        <w:t>?&gt;</w:t>
+      </w:r>
+      <w:r>
+        <w:rPr>
+          <w:rFonts w:asciiTheme="majorHAnsi" w:hAnsiTheme="majorHAnsi"/>
+          <w:color w:val="595959" w:themeColor="text1" w:themeTint="A6"/>
+          <w:sz w:val="28"/>
+        </w:rPr>
+        <w:t xml:space="preserve"> puts “This</w:t>
+      </w:r>
+      <w:r>
+        <w:rPr>
+          <w:rFonts w:asciiTheme="majorHAnsi" w:hAnsiTheme="majorHAnsi"/>
+          <w:color w:val="595959" w:themeColor="text1" w:themeTint="A6"/>
+          <w:sz w:val="28"/>
+        </w:rPr>
+        <w:t xml:space="preserve"> is the letter #{alphabet[@i]}”</w:t>
+      </w:r>
+    </w:p>
+    <w:p>
+      <w:pPr>
+        <w:rPr>
+          <w:rFonts w:asciiTheme="majorHAnsi" w:hAnsiTheme="majorHAnsi"/>
+          <w:color w:val="595959" w:themeColor="text1" w:themeTint="A6"/>
+          <w:sz w:val="28"/>
+        </w:rPr>
+      </w:pPr>
+      <w:r>
+        <w:rPr>
+          <w:rFonts w:asciiTheme="majorHAnsi" w:hAnsiTheme="majorHAnsi"/>
+          <w:color w:val="595959" w:themeColor="text1" w:themeTint="A6"/>
+          <w:sz w:val="28"/>
+        </w:rPr>
+        <w:t xml:space="preserve">&gt;&gt; end </w:t>
+      </w:r>
+    </w:p>
+    <w:p>
+      <w:pPr>
+        <w:rPr>
+          <w:rFonts w:asciiTheme="majorHAnsi" w:hAnsiTheme="majorHAnsi"/>
+          <w:color w:val="595959" w:themeColor="text1" w:themeTint="A6"/>
+          <w:sz w:val="28"/>
+        </w:rPr>
+      </w:pPr>
+      <w:r>
+        <w:rPr>
+          <w:rFonts w:asciiTheme="majorHAnsi" w:hAnsiTheme="majorHAnsi"/>
+          <w:color w:val="595959" w:themeColor="text1" w:themeTint="A6"/>
+          <w:sz w:val="28"/>
+        </w:rPr>
+        <w:t>)</w:t>
+      </w:r>
+    </w:p>
+    <w:p>
+      <w:pPr>
+        <w:rPr>
+          <w:rFonts w:asciiTheme="majorHAnsi" w:hAnsiTheme="majorHAnsi"/>
+          <w:color w:val="595959" w:themeColor="text1" w:themeTint="A6"/>
+          <w:sz w:val="28"/>
+        </w:rPr>
+      </w:pPr>
+    </w:p>
+    <w:p>
+      <w:pPr>
+        <w:rPr>
+          <w:rFonts w:asciiTheme="majorHAnsi" w:hAnsiTheme="majorHAnsi"/>
+          <w:sz w:val="28"/>
+        </w:rPr>
+      </w:pPr>
+      <w:r>
+        <w:rPr>
+          <w:rFonts w:asciiTheme="majorHAnsi" w:hAnsiTheme="majorHAnsi"/>
+          <w:sz w:val="28"/>
+        </w:rPr>
+        <w:t xml:space="preserve">It is worth mentioning that earlier we encountered the </w:t>
+      </w:r>
+      <w:r>
+        <w:rPr>
+          <w:rFonts w:asciiTheme="majorHAnsi" w:hAnsiTheme="majorHAnsi"/>
+          <w:b/>
+          <w:sz w:val="28"/>
+        </w:rPr>
+        <w:t>each</w:t>
+      </w:r>
+      <w:r>
+        <w:rPr>
+          <w:rFonts w:asciiTheme="majorHAnsi" w:hAnsiTheme="majorHAnsi"/>
+          <w:sz w:val="28"/>
+        </w:rPr>
+        <w:t xml:space="preserve"> method while looking at </w:t>
+      </w:r>
+      <w:r>
+        <w:rPr>
+          <w:rFonts w:asciiTheme="majorHAnsi" w:hAnsiTheme="majorHAnsi"/>
+          <w:b/>
+          <w:sz w:val="28"/>
+        </w:rPr>
+        <w:t>Array</w:t>
+      </w:r>
+      <w:r>
+        <w:rPr>
+          <w:rFonts w:asciiTheme="majorHAnsi" w:hAnsiTheme="majorHAnsi"/>
+          <w:sz w:val="28"/>
+        </w:rPr>
+        <w:t xml:space="preserve">s and </w:t>
+      </w:r>
+      <w:r>
+        <w:rPr>
+          <w:rFonts w:asciiTheme="majorHAnsi" w:hAnsiTheme="majorHAnsi"/>
+          <w:b/>
+          <w:sz w:val="28"/>
+        </w:rPr>
+        <w:t>Hashes</w:t>
+      </w:r>
+      <w:r>
+        <w:rPr>
+          <w:rFonts w:asciiTheme="majorHAnsi" w:hAnsiTheme="majorHAnsi"/>
+          <w:sz w:val="28"/>
+        </w:rPr>
+        <w:t xml:space="preserve">. We said, for each the given Array/Hash elements, lets run the following code once. </w:t>
+      </w:r>
+    </w:p>
+    <w:p>
+      <w:pPr>
+        <w:rPr>
+          <w:rFonts w:asciiTheme="majorHAnsi" w:hAnsiTheme="majorHAnsi"/>
+          <w:sz w:val="28"/>
+        </w:rPr>
+      </w:pPr>
+    </w:p>
+    <w:p>
+      <w:pPr>
+        <w:rPr>
+          <w:rFonts w:asciiTheme="majorHAnsi" w:hAnsiTheme="majorHAnsi"/>
+          <w:sz w:val="28"/>
+        </w:rPr>
+      </w:pPr>
+      <w:r>
+        <w:rPr>
+          <w:rFonts w:asciiTheme="majorHAnsi" w:hAnsiTheme="majorHAnsi"/>
+          <w:sz w:val="28"/>
+        </w:rPr>
+        <w:t>&gt;&gt; (“a”..”z”).each {|x| puts “another alphabet example %s” % x}</w:t>
+      </w:r>
+    </w:p>
+    <w:p>
+      <w:pPr>
+        <w:rPr>
+          <w:rFonts w:asciiTheme="majorHAnsi" w:hAnsiTheme="majorHAnsi"/>
+          <w:sz w:val="28"/>
+        </w:rPr>
+      </w:pPr>
+      <w:r>
+        <w:rPr>
+          <w:rFonts w:asciiTheme="majorHAnsi" w:hAnsiTheme="majorHAnsi"/>
+          <w:sz w:val="28"/>
+        </w:rPr>
+        <w:t>another alphabet example a</w:t>
+      </w:r>
+    </w:p>
+    <w:p>
+      <w:pPr>
+        <w:rPr>
+          <w:rFonts w:asciiTheme="majorHAnsi" w:hAnsiTheme="majorHAnsi"/>
+          <w:sz w:val="28"/>
+        </w:rPr>
+      </w:pPr>
+      <w:r>
+        <w:rPr>
+          <w:rFonts w:asciiTheme="majorHAnsi" w:hAnsiTheme="majorHAnsi"/>
+          <w:sz w:val="28"/>
+        </w:rPr>
+        <w:t>another alphabet example b</w:t>
+      </w:r>
+    </w:p>
+    <w:p>
+      <w:pPr>
+        <w:rPr>
+          <w:rFonts w:asciiTheme="majorHAnsi" w:hAnsiTheme="majorHAnsi"/>
+          <w:sz w:val="28"/>
+        </w:rPr>
+      </w:pPr>
+      <w:r>
+        <w:rPr>
+          <w:rFonts w:asciiTheme="majorHAnsi" w:hAnsiTheme="majorHAnsi"/>
+          <w:sz w:val="28"/>
+        </w:rPr>
+        <w:t>…</w:t>
+      </w:r>
+    </w:p>
+    <w:p>
+      <w:pPr>
+        <w:rPr>
+          <w:rFonts w:asciiTheme="majorHAnsi" w:hAnsiTheme="majorHAnsi"/>
+          <w:sz w:val="28"/>
+        </w:rPr>
+      </w:pPr>
+      <w:r>
+        <w:rPr>
+          <w:rFonts w:asciiTheme="majorHAnsi" w:hAnsiTheme="majorHAnsi"/>
+          <w:sz w:val="28"/>
+        </w:rPr>
+        <w:t>another alphabet example z</w:t>
+      </w:r>
+    </w:p>
+    <w:p>
+      <w:pPr>
+        <w:rPr>
+          <w:rFonts w:asciiTheme="majorHAnsi" w:hAnsiTheme="majorHAnsi"/>
+          <w:color w:val="595959" w:themeColor="text1" w:themeTint="A6"/>
+          <w:sz w:val="28"/>
+        </w:rPr>
+      </w:pPr>
+    </w:p>
+    <w:p>
+      <w:pPr>
+        <w:rPr>
+          <w:rFonts w:asciiTheme="majorHAnsi" w:hAnsiTheme="majorHAnsi"/>
+          <w:sz w:val="28"/>
+        </w:rPr>
+      </w:pPr>
+      <w:r>
+        <w:rPr>
+          <w:rFonts w:asciiTheme="majorHAnsi" w:hAnsiTheme="majorHAnsi"/>
+          <w:sz w:val="28"/>
+        </w:rPr>
+        <w:t xml:space="preserve">Each of these iterator examples uses Ruby’s </w:t>
+      </w:r>
+      <w:r>
+        <w:rPr>
+          <w:rFonts w:asciiTheme="majorHAnsi" w:hAnsiTheme="majorHAnsi"/>
+          <w:b/>
+          <w:sz w:val="28"/>
+        </w:rPr>
+        <w:t>yield</w:t>
+      </w:r>
+      <w:r>
+        <w:rPr>
+          <w:rFonts w:asciiTheme="majorHAnsi" w:hAnsiTheme="majorHAnsi"/>
+          <w:sz w:val="28"/>
+        </w:rPr>
+        <w:t xml:space="preserve"> method. Basically, this works by saying “given these initial conditions, say repeat 4 </w:t>
+      </w:r>
+      <w:r>
+        <w:rPr>
+          <w:rFonts w:asciiTheme="majorHAnsi" w:hAnsiTheme="majorHAnsi"/>
+          <w:b/>
+          <w:sz w:val="28"/>
+        </w:rPr>
+        <w:t>times</w:t>
+      </w:r>
+      <w:r>
+        <w:rPr>
+          <w:rFonts w:asciiTheme="majorHAnsi" w:hAnsiTheme="majorHAnsi"/>
+          <w:sz w:val="28"/>
+        </w:rPr>
+        <w:t>, I plan on running the following expression, say outputting my current position in this iterator – block cycle. After I have completed stating my current position, I will return to the see if I need to repeat this task again, if not then I will stop.</w:t>
+      </w:r>
+    </w:p>
+    <w:p>
+      <w:pPr>
+        <w:rPr>
+          <w:rFonts w:asciiTheme="majorHAnsi" w:hAnsiTheme="majorHAnsi"/>
+          <w:sz w:val="28"/>
+        </w:rPr>
+      </w:pPr>
+    </w:p>
+    <w:p>
+      <w:pPr>
+        <w:rPr>
+          <w:rFonts w:asciiTheme="majorHAnsi" w:hAnsiTheme="majorHAnsi"/>
+          <w:sz w:val="28"/>
+        </w:rPr>
+      </w:pPr>
+      <w:r>
+        <w:rPr>
+          <w:rFonts w:asciiTheme="majorHAnsi" w:hAnsiTheme="majorHAnsi"/>
+          <w:sz w:val="28"/>
+        </w:rPr>
+        <w:t xml:space="preserve">The iterator works much like the </w:t>
+      </w:r>
+      <w:r>
+        <w:rPr>
+          <w:rFonts w:asciiTheme="majorHAnsi" w:hAnsiTheme="majorHAnsi"/>
+          <w:b/>
+          <w:sz w:val="28"/>
+        </w:rPr>
+        <w:t>until</w:t>
+      </w:r>
+      <w:r>
+        <w:rPr>
+          <w:rFonts w:asciiTheme="majorHAnsi" w:hAnsiTheme="majorHAnsi"/>
+          <w:sz w:val="28"/>
+        </w:rPr>
+        <w:t xml:space="preserve"> or </w:t>
+      </w:r>
+      <w:r>
+        <w:rPr>
+          <w:rFonts w:asciiTheme="majorHAnsi" w:hAnsiTheme="majorHAnsi"/>
+          <w:b/>
+          <w:sz w:val="28"/>
+        </w:rPr>
+        <w:t>for</w:t>
+      </w:r>
+      <w:r>
+        <w:rPr>
+          <w:rFonts w:asciiTheme="majorHAnsi" w:hAnsiTheme="majorHAnsi"/>
+          <w:sz w:val="28"/>
+        </w:rPr>
+        <w:t xml:space="preserve"> </w:t>
+      </w:r>
+      <w:r>
+        <w:rPr>
+          <w:rFonts w:asciiTheme="majorHAnsi" w:hAnsiTheme="majorHAnsi"/>
+          <w:b/>
+          <w:sz w:val="28"/>
+        </w:rPr>
+        <w:t>in</w:t>
+      </w:r>
+      <w:r>
+        <w:rPr>
+          <w:rFonts w:asciiTheme="majorHAnsi" w:hAnsiTheme="majorHAnsi"/>
+          <w:sz w:val="28"/>
+        </w:rPr>
+        <w:t xml:space="preserve"> loops, however it is very tidy and with a little creativity can save you the agony of typing more than you have to. </w:t>
       </w:r>
     </w:p>
     <w:p>

</xml_diff>

<commit_message>
Updated Primer to add an overview of the Ruby Time class, with an interesting example Class that helps to show how to see if a User has an expired Membership to a ficticious Premium section of a website.
</commit_message>
<xml_diff>
--- a/a_ruby_primer/A Ruby Primer.docx
+++ b/a_ruby_primer/A Ruby Primer.docx
@@ -706,105 +706,6 @@
       <w:pPr>
         <w:rPr>
           <w:rFonts w:asciiTheme="majorHAnsi" w:hAnsiTheme="majorHAnsi"/>
-          <w:sz w:val="28"/>
-        </w:rPr>
-      </w:pPr>
-    </w:p>
-    <w:p>
-      <w:pPr>
-        <w:rPr>
-          <w:rFonts w:asciiTheme="majorHAnsi" w:hAnsiTheme="majorHAnsi"/>
-          <w:b/>
-          <w:sz w:val="28"/>
-        </w:rPr>
-      </w:pPr>
-    </w:p>
-    <w:p>
-      <w:pPr>
-        <w:rPr>
-          <w:rFonts w:asciiTheme="majorHAnsi" w:hAnsiTheme="majorHAnsi"/>
-          <w:b/>
-          <w:sz w:val="28"/>
-        </w:rPr>
-      </w:pPr>
-    </w:p>
-    <w:p>
-      <w:pPr>
-        <w:rPr>
-          <w:rFonts w:asciiTheme="majorHAnsi" w:hAnsiTheme="majorHAnsi"/>
-          <w:b/>
-          <w:sz w:val="28"/>
-        </w:rPr>
-      </w:pPr>
-    </w:p>
-    <w:p>
-      <w:pPr>
-        <w:rPr>
-          <w:rFonts w:asciiTheme="majorHAnsi" w:hAnsiTheme="majorHAnsi"/>
-          <w:b/>
-          <w:sz w:val="28"/>
-        </w:rPr>
-      </w:pPr>
-    </w:p>
-    <w:p>
-      <w:pPr>
-        <w:rPr>
-          <w:rFonts w:asciiTheme="majorHAnsi" w:hAnsiTheme="majorHAnsi"/>
-          <w:b/>
-          <w:sz w:val="28"/>
-        </w:rPr>
-      </w:pPr>
-    </w:p>
-    <w:p>
-      <w:pPr>
-        <w:rPr>
-          <w:rFonts w:asciiTheme="majorHAnsi" w:hAnsiTheme="majorHAnsi"/>
-          <w:b/>
-          <w:sz w:val="28"/>
-        </w:rPr>
-      </w:pPr>
-    </w:p>
-    <w:p>
-      <w:pPr>
-        <w:rPr>
-          <w:rFonts w:asciiTheme="majorHAnsi" w:hAnsiTheme="majorHAnsi"/>
-          <w:b/>
-          <w:sz w:val="28"/>
-        </w:rPr>
-      </w:pPr>
-    </w:p>
-    <w:p>
-      <w:pPr>
-        <w:rPr>
-          <w:rFonts w:asciiTheme="majorHAnsi" w:hAnsiTheme="majorHAnsi"/>
-          <w:b/>
-          <w:sz w:val="28"/>
-        </w:rPr>
-      </w:pPr>
-    </w:p>
-    <w:p>
-      <w:pPr>
-        <w:rPr>
-          <w:rFonts w:asciiTheme="majorHAnsi" w:hAnsiTheme="majorHAnsi"/>
-          <w:b/>
-          <w:sz w:val="28"/>
-        </w:rPr>
-      </w:pPr>
-    </w:p>
-    <w:p>
-      <w:pPr>
-        <w:rPr>
-          <w:rFonts w:asciiTheme="majorHAnsi" w:hAnsiTheme="majorHAnsi"/>
-          <w:b/>
-          <w:sz w:val="28"/>
-        </w:rPr>
-      </w:pPr>
-    </w:p>
-    <w:p>
-      <w:pPr>
-        <w:rPr>
-          <w:rFonts w:asciiTheme="majorHAnsi" w:hAnsiTheme="majorHAnsi"/>
-          <w:b/>
           <w:sz w:val="28"/>
         </w:rPr>
       </w:pPr>
@@ -13193,8 +13094,1998 @@
           <w:b/>
           <w:sz w:val="28"/>
         </w:rPr>
+        <w:t xml:space="preserve">5 </w:t>
+      </w:r>
+      <w:r>
+        <w:rPr>
+          <w:rFonts w:asciiTheme="majorHAnsi" w:hAnsiTheme="majorHAnsi"/>
+          <w:sz w:val="28"/>
+        </w:rPr>
+        <w:t xml:space="preserve">Working with </w:t>
+      </w:r>
+      <w:r>
+        <w:rPr>
+          <w:rFonts w:asciiTheme="majorHAnsi" w:hAnsiTheme="majorHAnsi"/>
+          <w:b/>
+          <w:sz w:val="28"/>
+        </w:rPr>
+        <w:t>Dates</w:t>
+      </w:r>
+      <w:r>
+        <w:rPr>
+          <w:rFonts w:asciiTheme="majorHAnsi" w:hAnsiTheme="majorHAnsi"/>
+          <w:sz w:val="28"/>
+        </w:rPr>
+        <w:t xml:space="preserve"> and </w:t>
+      </w:r>
+      <w:r>
+        <w:rPr>
+          <w:rFonts w:asciiTheme="majorHAnsi" w:hAnsiTheme="majorHAnsi"/>
+          <w:b/>
+          <w:sz w:val="28"/>
+        </w:rPr>
+        <w:t>Time</w:t>
+      </w:r>
+    </w:p>
+    <w:p>
+      <w:pPr>
+        <w:rPr>
+          <w:rFonts w:asciiTheme="majorHAnsi" w:hAnsiTheme="majorHAnsi"/>
+          <w:b/>
+          <w:sz w:val="28"/>
+        </w:rPr>
+      </w:pPr>
+    </w:p>
+    <w:p>
+      <w:pPr>
+        <w:rPr>
+          <w:rFonts w:asciiTheme="majorHAnsi" w:hAnsiTheme="majorHAnsi"/>
+          <w:sz w:val="28"/>
+        </w:rPr>
+      </w:pPr>
+      <w:r>
+        <w:rPr>
+          <w:rFonts w:asciiTheme="majorHAnsi" w:hAnsiTheme="majorHAnsi"/>
+          <w:sz w:val="28"/>
+        </w:rPr>
+        <w:t>No language would be complete without a series of methods</w:t>
+      </w:r>
+      <w:r>
+        <w:rPr>
+          <w:rFonts w:asciiTheme="majorHAnsi" w:hAnsiTheme="majorHAnsi"/>
+          <w:sz w:val="28"/>
+        </w:rPr>
+        <w:t xml:space="preserve"> and classes</w:t>
+      </w:r>
+      <w:r>
+        <w:rPr>
+          <w:rFonts w:asciiTheme="majorHAnsi" w:hAnsiTheme="majorHAnsi"/>
+          <w:sz w:val="28"/>
+        </w:rPr>
+        <w:t xml:space="preserve"> for dealing with Dat</w:t>
+      </w:r>
+      <w:r>
+        <w:rPr>
+          <w:rFonts w:asciiTheme="majorHAnsi" w:hAnsiTheme="majorHAnsi"/>
+          <w:sz w:val="28"/>
+        </w:rPr>
+        <w:t>es and Time. People tend to skip working with d</w:t>
+      </w:r>
+      <w:r>
+        <w:rPr>
+          <w:rFonts w:asciiTheme="majorHAnsi" w:hAnsiTheme="majorHAnsi"/>
+          <w:sz w:val="28"/>
+        </w:rPr>
+        <w:t>ate</w:t>
+      </w:r>
+      <w:r>
+        <w:rPr>
+          <w:rFonts w:asciiTheme="majorHAnsi" w:hAnsiTheme="majorHAnsi"/>
+          <w:sz w:val="28"/>
+        </w:rPr>
+        <w:t>s and t</w:t>
+      </w:r>
+      <w:r>
+        <w:rPr>
+          <w:rFonts w:asciiTheme="majorHAnsi" w:hAnsiTheme="majorHAnsi"/>
+          <w:sz w:val="28"/>
+        </w:rPr>
+        <w:t>ime since</w:t>
+      </w:r>
+      <w:r>
+        <w:rPr>
+          <w:rFonts w:asciiTheme="majorHAnsi" w:hAnsiTheme="majorHAnsi"/>
+          <w:sz w:val="28"/>
+        </w:rPr>
+        <w:t xml:space="preserve"> is easy to get by with </w:t>
+      </w:r>
+      <w:r>
+        <w:rPr>
+          <w:rFonts w:asciiTheme="majorHAnsi" w:hAnsiTheme="majorHAnsi"/>
+          <w:sz w:val="28"/>
+        </w:rPr>
+        <w:t xml:space="preserve">the basics, and </w:t>
+      </w:r>
+      <w:r>
+        <w:rPr>
+          <w:rFonts w:asciiTheme="majorHAnsi" w:hAnsiTheme="majorHAnsi"/>
+          <w:sz w:val="28"/>
+        </w:rPr>
+        <w:t xml:space="preserve">typically </w:t>
+      </w:r>
+      <w:r>
+        <w:rPr>
+          <w:rFonts w:asciiTheme="majorHAnsi" w:hAnsiTheme="majorHAnsi"/>
+          <w:sz w:val="28"/>
+        </w:rPr>
+        <w:t xml:space="preserve">people only need to figure out </w:t>
+      </w:r>
+      <w:r>
+        <w:rPr>
+          <w:rFonts w:asciiTheme="majorHAnsi" w:hAnsiTheme="majorHAnsi"/>
+          <w:sz w:val="28"/>
+        </w:rPr>
+        <w:t xml:space="preserve">simple stats like </w:t>
+      </w:r>
+      <w:r>
+        <w:rPr>
+          <w:rFonts w:asciiTheme="majorHAnsi" w:hAnsiTheme="majorHAnsi"/>
+          <w:sz w:val="28"/>
+        </w:rPr>
+        <w:t xml:space="preserve">what the current date is in M-D-Y format (Month, Date Year). </w:t>
+      </w:r>
+    </w:p>
+    <w:p>
+      <w:pPr>
+        <w:rPr>
+          <w:rFonts w:asciiTheme="majorHAnsi" w:hAnsiTheme="majorHAnsi"/>
+          <w:sz w:val="28"/>
+        </w:rPr>
+      </w:pPr>
+    </w:p>
+    <w:p>
+      <w:pPr>
+        <w:rPr>
+          <w:rFonts w:asciiTheme="majorHAnsi" w:hAnsiTheme="majorHAnsi"/>
+          <w:sz w:val="28"/>
+        </w:rPr>
+      </w:pPr>
+      <w:r>
+        <w:rPr>
+          <w:rFonts w:asciiTheme="majorHAnsi" w:hAnsiTheme="majorHAnsi"/>
+          <w:sz w:val="28"/>
+        </w:rPr>
+        <w:t xml:space="preserve">If you are like most people, then feel free to skim this section, but if you are interested in learning </w:t>
+      </w:r>
+      <w:r>
+        <w:rPr>
+          <w:rFonts w:asciiTheme="majorHAnsi" w:hAnsiTheme="majorHAnsi"/>
+          <w:sz w:val="28"/>
+        </w:rPr>
+        <w:t xml:space="preserve">the skills to </w:t>
+      </w:r>
+      <w:r>
+        <w:rPr>
+          <w:rFonts w:asciiTheme="majorHAnsi" w:hAnsiTheme="majorHAnsi"/>
+          <w:sz w:val="28"/>
+        </w:rPr>
+        <w:t xml:space="preserve">say create a Membership system on a website that regulates user’s ability to access certain pieces of a website unless their subscription is up to date, or perhaps your intent is to keep track of the total time a user has been active on your website, or one of the many other million reasons to learn more than the basics, than indulge yourself in Ruby’s </w:t>
+      </w:r>
+      <w:r>
+        <w:rPr>
+          <w:rFonts w:asciiTheme="majorHAnsi" w:hAnsiTheme="majorHAnsi"/>
+          <w:sz w:val="28"/>
+        </w:rPr>
+        <w:t>Time class</w:t>
+      </w:r>
+      <w:r>
+        <w:rPr>
+          <w:rFonts w:asciiTheme="majorHAnsi" w:hAnsiTheme="majorHAnsi"/>
+          <w:sz w:val="28"/>
+        </w:rPr>
+        <w:t xml:space="preserve">. </w:t>
+      </w:r>
+    </w:p>
+    <w:p>
+      <w:pPr>
+        <w:rPr>
+          <w:rFonts w:asciiTheme="majorHAnsi" w:hAnsiTheme="majorHAnsi"/>
+          <w:sz w:val="28"/>
+        </w:rPr>
+      </w:pPr>
+    </w:p>
+    <w:p>
+      <w:pPr>
+        <w:rPr>
+          <w:rFonts w:asciiTheme="majorHAnsi" w:hAnsiTheme="majorHAnsi"/>
+          <w:sz w:val="28"/>
+        </w:rPr>
+      </w:pPr>
+      <w:r>
+        <w:rPr>
+          <w:rFonts w:asciiTheme="majorHAnsi" w:hAnsiTheme="majorHAnsi"/>
+          <w:b/>
+          <w:sz w:val="28"/>
+        </w:rPr>
+        <w:t>6.1 Time</w:t>
+      </w:r>
+    </w:p>
+    <w:p>
+      <w:pPr>
+        <w:rPr>
+          <w:rFonts w:asciiTheme="majorHAnsi" w:hAnsiTheme="majorHAnsi"/>
+          <w:sz w:val="28"/>
+        </w:rPr>
+      </w:pPr>
+    </w:p>
+    <w:p>
+      <w:pPr>
+        <w:rPr>
+          <w:rFonts w:asciiTheme="majorHAnsi" w:hAnsiTheme="majorHAnsi"/>
+          <w:sz w:val="28"/>
+        </w:rPr>
+      </w:pPr>
+      <w:r>
+        <w:rPr>
+          <w:rFonts w:asciiTheme="majorHAnsi" w:hAnsiTheme="majorHAnsi"/>
+          <w:sz w:val="28"/>
+        </w:rPr>
+        <w:t>Time in Ruby is robust and chock full of many u</w:t>
+      </w:r>
+      <w:r>
+        <w:rPr>
+          <w:rFonts w:asciiTheme="majorHAnsi" w:hAnsiTheme="majorHAnsi"/>
+          <w:sz w:val="28"/>
+        </w:rPr>
+        <w:t xml:space="preserve">seful helper methods that all wrap themselves around the server time (computer time) on the machine running the Ruby interpreter. </w:t>
+      </w:r>
+    </w:p>
+    <w:p>
+      <w:pPr>
+        <w:rPr>
+          <w:rFonts w:asciiTheme="majorHAnsi" w:hAnsiTheme="majorHAnsi"/>
+          <w:sz w:val="28"/>
+        </w:rPr>
+      </w:pPr>
+    </w:p>
+    <w:p>
+      <w:pPr>
+        <w:rPr>
+          <w:rFonts w:asciiTheme="majorHAnsi" w:hAnsiTheme="majorHAnsi"/>
+          <w:sz w:val="28"/>
+        </w:rPr>
+      </w:pPr>
+      <w:r>
+        <w:rPr>
+          <w:rFonts w:asciiTheme="majorHAnsi" w:hAnsiTheme="majorHAnsi"/>
+          <w:b/>
+          <w:sz w:val="28"/>
+        </w:rPr>
+        <w:t>6.1.1 How to work with Time</w:t>
+      </w:r>
+    </w:p>
+    <w:p>
+      <w:pPr>
+        <w:rPr>
+          <w:rFonts w:asciiTheme="majorHAnsi" w:hAnsiTheme="majorHAnsi"/>
+          <w:sz w:val="28"/>
+        </w:rPr>
+      </w:pPr>
+    </w:p>
+    <w:p>
+      <w:pPr>
+        <w:rPr>
+          <w:rFonts w:asciiTheme="majorHAnsi" w:hAnsiTheme="majorHAnsi"/>
+          <w:sz w:val="28"/>
+        </w:rPr>
+      </w:pPr>
+      <w:r>
+        <w:rPr>
+          <w:rFonts w:asciiTheme="majorHAnsi" w:hAnsiTheme="majorHAnsi"/>
+          <w:sz w:val="28"/>
+        </w:rPr>
+        <w:t>Time in Ruby takes a call to the main Time class. This returns a reference to Time, and from there the options are endless.</w:t>
+      </w:r>
+    </w:p>
+    <w:p>
+      <w:pPr>
+        <w:rPr>
+          <w:rFonts w:asciiTheme="majorHAnsi" w:hAnsiTheme="majorHAnsi"/>
+          <w:sz w:val="28"/>
+        </w:rPr>
+      </w:pPr>
+    </w:p>
+    <w:p>
+      <w:pPr>
+        <w:rPr>
+          <w:rFonts w:asciiTheme="majorHAnsi" w:hAnsiTheme="majorHAnsi"/>
+          <w:sz w:val="28"/>
+        </w:rPr>
+      </w:pPr>
+      <w:r>
+        <w:rPr>
+          <w:rFonts w:asciiTheme="majorHAnsi" w:hAnsiTheme="majorHAnsi"/>
+          <w:sz w:val="28"/>
+        </w:rPr>
+        <w:t xml:space="preserve">Here are the basic methods. </w:t>
+      </w:r>
+    </w:p>
+    <w:p>
+      <w:pPr>
+        <w:rPr>
+          <w:rFonts w:asciiTheme="majorHAnsi" w:hAnsiTheme="majorHAnsi"/>
+          <w:sz w:val="28"/>
+        </w:rPr>
+      </w:pPr>
+    </w:p>
+    <w:p>
+      <w:pPr>
+        <w:rPr>
+          <w:rFonts w:asciiTheme="majorHAnsi" w:hAnsiTheme="majorHAnsi"/>
+          <w:b/>
+          <w:sz w:val="28"/>
+        </w:rPr>
+      </w:pPr>
+      <w:r>
+        <w:rPr>
+          <w:rFonts w:asciiTheme="majorHAnsi" w:hAnsiTheme="majorHAnsi"/>
+          <w:b/>
+          <w:sz w:val="28"/>
+        </w:rPr>
+        <w:t>&gt;&gt; current = Time.now</w:t>
+      </w:r>
+    </w:p>
+    <w:p>
+      <w:pPr>
+        <w:rPr>
+          <w:rFonts w:asciiTheme="majorHAnsi" w:hAnsiTheme="majorHAnsi"/>
+          <w:sz w:val="28"/>
+        </w:rPr>
+      </w:pPr>
+      <w:r>
+        <w:rPr>
+          <w:rFonts w:asciiTheme="majorHAnsi" w:hAnsiTheme="majorHAnsi"/>
+          <w:sz w:val="28"/>
+        </w:rPr>
+        <w:t>Fri Nov 05 20:26:12 -0700 2010</w:t>
+      </w:r>
+    </w:p>
+    <w:p>
+      <w:pPr>
+        <w:rPr>
+          <w:rFonts w:asciiTheme="majorHAnsi" w:hAnsiTheme="majorHAnsi"/>
+          <w:sz w:val="28"/>
+        </w:rPr>
+      </w:pPr>
+    </w:p>
+    <w:p>
+      <w:pPr>
+        <w:rPr>
+          <w:rFonts w:asciiTheme="majorHAnsi" w:hAnsiTheme="majorHAnsi"/>
+          <w:sz w:val="28"/>
+        </w:rPr>
+      </w:pPr>
+      <w:r>
+        <w:rPr>
+          <w:rFonts w:asciiTheme="majorHAnsi" w:hAnsiTheme="majorHAnsi"/>
+          <w:sz w:val="28"/>
+        </w:rPr>
+        <w:t>&gt;&gt; current.year</w:t>
+      </w:r>
+    </w:p>
+    <w:p>
+      <w:pPr>
+        <w:rPr>
+          <w:rFonts w:asciiTheme="majorHAnsi" w:hAnsiTheme="majorHAnsi"/>
+          <w:sz w:val="28"/>
+        </w:rPr>
+      </w:pPr>
+      <w:r>
+        <w:rPr>
+          <w:rFonts w:asciiTheme="majorHAnsi" w:hAnsiTheme="majorHAnsi"/>
+          <w:sz w:val="28"/>
+        </w:rPr>
+        <w:t>2010</w:t>
+      </w:r>
+    </w:p>
+    <w:p>
+      <w:pPr>
+        <w:rPr>
+          <w:rFonts w:asciiTheme="majorHAnsi" w:hAnsiTheme="majorHAnsi"/>
+          <w:sz w:val="28"/>
+        </w:rPr>
+      </w:pPr>
+    </w:p>
+    <w:p>
+      <w:pPr>
+        <w:rPr>
+          <w:rFonts w:asciiTheme="majorHAnsi" w:hAnsiTheme="majorHAnsi"/>
+          <w:sz w:val="28"/>
+        </w:rPr>
+      </w:pPr>
+      <w:r>
+        <w:rPr>
+          <w:rFonts w:asciiTheme="majorHAnsi" w:hAnsiTheme="majorHAnsi"/>
+          <w:sz w:val="28"/>
+        </w:rPr>
+        <w:t>&gt;&gt; current.month</w:t>
+      </w:r>
+    </w:p>
+    <w:p>
+      <w:pPr>
+        <w:rPr>
+          <w:rFonts w:asciiTheme="majorHAnsi" w:hAnsiTheme="majorHAnsi"/>
+          <w:sz w:val="28"/>
+        </w:rPr>
+      </w:pPr>
+      <w:r>
+        <w:rPr>
+          <w:rFonts w:asciiTheme="majorHAnsi" w:hAnsiTheme="majorHAnsi"/>
+          <w:sz w:val="28"/>
+        </w:rPr>
+        <w:t>11</w:t>
+      </w:r>
+    </w:p>
+    <w:p>
+      <w:pPr>
+        <w:rPr>
+          <w:rFonts w:asciiTheme="majorHAnsi" w:hAnsiTheme="majorHAnsi"/>
+          <w:sz w:val="28"/>
+        </w:rPr>
+      </w:pPr>
+    </w:p>
+    <w:p>
+      <w:pPr>
+        <w:rPr>
+          <w:rFonts w:asciiTheme="majorHAnsi" w:hAnsiTheme="majorHAnsi"/>
+          <w:sz w:val="28"/>
+        </w:rPr>
+      </w:pPr>
+      <w:r>
+        <w:rPr>
+          <w:rFonts w:asciiTheme="majorHAnsi" w:hAnsiTheme="majorHAnsi"/>
+          <w:sz w:val="28"/>
+        </w:rPr>
+        <w:t>&gt;&gt; current.day</w:t>
+      </w:r>
+    </w:p>
+    <w:p>
+      <w:pPr>
+        <w:rPr>
+          <w:rFonts w:asciiTheme="majorHAnsi" w:hAnsiTheme="majorHAnsi"/>
+          <w:sz w:val="28"/>
+        </w:rPr>
+      </w:pPr>
+      <w:r>
+        <w:rPr>
+          <w:rFonts w:asciiTheme="majorHAnsi" w:hAnsiTheme="majorHAnsi"/>
+          <w:sz w:val="28"/>
+        </w:rPr>
         <w:t>5</w:t>
       </w:r>
+    </w:p>
+    <w:p>
+      <w:pPr>
+        <w:rPr>
+          <w:rFonts w:asciiTheme="majorHAnsi" w:hAnsiTheme="majorHAnsi"/>
+          <w:sz w:val="28"/>
+        </w:rPr>
+      </w:pPr>
+    </w:p>
+    <w:p>
+      <w:pPr>
+        <w:rPr>
+          <w:rFonts w:asciiTheme="majorHAnsi" w:hAnsiTheme="majorHAnsi"/>
+          <w:sz w:val="28"/>
+        </w:rPr>
+      </w:pPr>
+      <w:r>
+        <w:rPr>
+          <w:rFonts w:asciiTheme="majorHAnsi" w:hAnsiTheme="majorHAnsi"/>
+          <w:sz w:val="28"/>
+        </w:rPr>
+        <w:t xml:space="preserve">Given a reference to a Time object, retrieval of your basic information is a breeze. Consider the following. You have built your shiny new website and decided that you wanted to greet a User and also let them know the current Day in the most human readable manor possible. </w:t>
+      </w:r>
+    </w:p>
+    <w:p>
+      <w:pPr>
+        <w:rPr>
+          <w:rFonts w:asciiTheme="majorHAnsi" w:hAnsiTheme="majorHAnsi"/>
+          <w:sz w:val="28"/>
+        </w:rPr>
+      </w:pPr>
+    </w:p>
+    <w:p>
+      <w:pPr>
+        <w:rPr>
+          <w:rFonts w:asciiTheme="majorHAnsi" w:hAnsiTheme="majorHAnsi"/>
+          <w:b/>
+          <w:sz w:val="28"/>
+        </w:rPr>
+      </w:pPr>
+      <w:r>
+        <w:rPr>
+          <w:rFonts w:asciiTheme="majorHAnsi" w:hAnsiTheme="majorHAnsi"/>
+          <w:b/>
+          <w:sz w:val="28"/>
+        </w:rPr>
+        <w:t xml:space="preserve">6.1.2 </w:t>
+      </w:r>
+      <w:r>
+        <w:rPr>
+          <w:rFonts w:asciiTheme="majorHAnsi" w:hAnsiTheme="majorHAnsi"/>
+          <w:b/>
+          <w:sz w:val="28"/>
+        </w:rPr>
+        <w:t xml:space="preserve">Ugly </w:t>
+      </w:r>
+      <w:r>
+        <w:rPr>
+          <w:rFonts w:asciiTheme="majorHAnsi" w:hAnsiTheme="majorHAnsi"/>
+          <w:b/>
+          <w:sz w:val="28"/>
+        </w:rPr>
+        <w:t>Example</w:t>
+      </w:r>
+    </w:p>
+    <w:p>
+      <w:pPr>
+        <w:rPr>
+          <w:rFonts w:asciiTheme="majorHAnsi" w:hAnsiTheme="majorHAnsi"/>
+          <w:sz w:val="28"/>
+        </w:rPr>
+      </w:pPr>
+    </w:p>
+    <w:p>
+      <w:pPr>
+        <w:rPr>
+          <w:rFonts w:asciiTheme="majorHAnsi" w:hAnsiTheme="majorHAnsi"/>
+          <w:sz w:val="28"/>
+        </w:rPr>
+      </w:pPr>
+      <w:r>
+        <w:rPr>
+          <w:rFonts w:asciiTheme="majorHAnsi" w:hAnsiTheme="majorHAnsi"/>
+          <w:sz w:val="28"/>
+        </w:rPr>
+        <w:t>&gt;&gt; @today = Time.now</w:t>
+      </w:r>
+    </w:p>
+    <w:p>
+      <w:pPr>
+        <w:rPr>
+          <w:rFonts w:asciiTheme="majorHAnsi" w:hAnsiTheme="majorHAnsi"/>
+          <w:sz w:val="28"/>
+        </w:rPr>
+      </w:pPr>
+      <w:r>
+        <w:rPr>
+          <w:rFonts w:asciiTheme="majorHAnsi" w:hAnsiTheme="majorHAnsi"/>
+          <w:sz w:val="28"/>
+        </w:rPr>
+        <w:t>&gt;&gt; @user = “Joe Thompson”</w:t>
+      </w:r>
+    </w:p>
+    <w:p>
+      <w:pPr>
+        <w:rPr>
+          <w:rFonts w:asciiTheme="majorHAnsi" w:hAnsiTheme="majorHAnsi"/>
+          <w:sz w:val="28"/>
+        </w:rPr>
+      </w:pPr>
+      <w:r>
+        <w:rPr>
+          <w:rFonts w:asciiTheme="majorHAnsi" w:hAnsiTheme="majorHAnsi"/>
+          <w:sz w:val="28"/>
+        </w:rPr>
+        <w:t>&gt;&gt;</w:t>
+      </w:r>
+      <w:r>
+        <w:rPr>
+          <w:rFonts w:asciiTheme="majorHAnsi" w:hAnsiTheme="majorHAnsi"/>
+          <w:sz w:val="28"/>
+        </w:rPr>
+        <w:t xml:space="preserve"> printf “Welcome, %s. Did you know that it is %s” % [@user,@today.to_s[0,10]]</w:t>
+      </w:r>
+    </w:p>
+    <w:p>
+      <w:pPr>
+        <w:rPr>
+          <w:rFonts w:asciiTheme="majorHAnsi" w:hAnsiTheme="majorHAnsi"/>
+          <w:sz w:val="28"/>
+        </w:rPr>
+      </w:pPr>
+      <w:r>
+        <w:rPr>
+          <w:rFonts w:asciiTheme="majorHAnsi" w:hAnsiTheme="majorHAnsi"/>
+          <w:sz w:val="28"/>
+        </w:rPr>
+        <w:t>Welcome Joe Thompson. Did you know that it is Fri Nov 05</w:t>
+      </w:r>
+    </w:p>
+    <w:p>
+      <w:pPr>
+        <w:rPr>
+          <w:rFonts w:asciiTheme="majorHAnsi" w:hAnsiTheme="majorHAnsi"/>
+          <w:sz w:val="28"/>
+        </w:rPr>
+      </w:pPr>
+    </w:p>
+    <w:p>
+      <w:pPr>
+        <w:rPr>
+          <w:rFonts w:asciiTheme="majorHAnsi" w:hAnsiTheme="majorHAnsi"/>
+          <w:sz w:val="28"/>
+        </w:rPr>
+      </w:pPr>
+      <w:r>
+        <w:rPr>
+          <w:rFonts w:asciiTheme="majorHAnsi" w:hAnsiTheme="majorHAnsi"/>
+          <w:sz w:val="28"/>
+        </w:rPr>
+        <w:t>The example above is “ugly” because it could have been using Ruby’s Time methods to create friendly representation of the day’s Date.</w:t>
+      </w:r>
+    </w:p>
+    <w:p>
+      <w:pPr>
+        <w:rPr>
+          <w:rFonts w:asciiTheme="majorHAnsi" w:hAnsiTheme="majorHAnsi"/>
+          <w:sz w:val="28"/>
+        </w:rPr>
+      </w:pPr>
+    </w:p>
+    <w:p>
+      <w:pPr>
+        <w:rPr>
+          <w:rFonts w:asciiTheme="majorHAnsi" w:hAnsiTheme="majorHAnsi"/>
+          <w:b/>
+          <w:sz w:val="28"/>
+        </w:rPr>
+      </w:pPr>
+      <w:r>
+        <w:rPr>
+          <w:rFonts w:asciiTheme="majorHAnsi" w:hAnsiTheme="majorHAnsi"/>
+          <w:b/>
+          <w:sz w:val="28"/>
+        </w:rPr>
+        <w:t xml:space="preserve">6.1.3 </w:t>
+      </w:r>
+      <w:r>
+        <w:rPr>
+          <w:rFonts w:asciiTheme="majorHAnsi" w:hAnsiTheme="majorHAnsi"/>
+          <w:b/>
+          <w:sz w:val="28"/>
+        </w:rPr>
+        <w:t>Ruby’s Saving Grace</w:t>
+      </w:r>
+    </w:p>
+    <w:p>
+      <w:pPr>
+        <w:rPr>
+          <w:rFonts w:asciiTheme="majorHAnsi" w:hAnsiTheme="majorHAnsi"/>
+          <w:sz w:val="28"/>
+        </w:rPr>
+      </w:pPr>
+    </w:p>
+    <w:p>
+      <w:pPr>
+        <w:rPr>
+          <w:rFonts w:asciiTheme="majorHAnsi" w:hAnsiTheme="majorHAnsi"/>
+          <w:sz w:val="28"/>
+        </w:rPr>
+      </w:pPr>
+      <w:r>
+        <w:rPr>
+          <w:rFonts w:asciiTheme="majorHAnsi" w:hAnsiTheme="majorHAnsi"/>
+          <w:sz w:val="28"/>
+        </w:rPr>
+        <w:t>&gt;&gt; @today = Time.now</w:t>
+      </w:r>
+    </w:p>
+    <w:p>
+      <w:pPr>
+        <w:rPr>
+          <w:rFonts w:asciiTheme="majorHAnsi" w:hAnsiTheme="majorHAnsi"/>
+          <w:sz w:val="28"/>
+        </w:rPr>
+      </w:pPr>
+      <w:r>
+        <w:rPr>
+          <w:rFonts w:asciiTheme="majorHAnsi" w:hAnsiTheme="majorHAnsi"/>
+          <w:sz w:val="28"/>
+        </w:rPr>
+        <w:t>&gt;&gt; @user = “Scott Haines”</w:t>
+      </w:r>
+    </w:p>
+    <w:p>
+      <w:pPr>
+        <w:rPr>
+          <w:rFonts w:asciiTheme="majorHAnsi" w:hAnsiTheme="majorHAnsi"/>
+          <w:sz w:val="28"/>
+        </w:rPr>
+      </w:pPr>
+      <w:r>
+        <w:rPr>
+          <w:rFonts w:asciiTheme="majorHAnsi" w:hAnsiTheme="majorHAnsi"/>
+          <w:sz w:val="28"/>
+        </w:rPr>
+        <w:t xml:space="preserve">&gt;&gt; puts “Welcome Back %s. Today is %s” % [@user, </w:t>
+      </w:r>
+      <w:r>
+        <w:rPr>
+          <w:rFonts w:asciiTheme="majorHAnsi" w:hAnsiTheme="majorHAnsi"/>
+          <w:sz w:val="28"/>
+        </w:rPr>
+        <w:t>@today.strftime("%A, %B %wth %Y")</w:t>
+      </w:r>
+      <w:r>
+        <w:rPr>
+          <w:rFonts w:asciiTheme="majorHAnsi" w:hAnsiTheme="majorHAnsi"/>
+          <w:sz w:val="28"/>
+        </w:rPr>
+        <w:t>]</w:t>
+      </w:r>
+    </w:p>
+    <w:p>
+      <w:pPr>
+        <w:rPr>
+          <w:rFonts w:asciiTheme="majorHAnsi" w:hAnsiTheme="majorHAnsi"/>
+          <w:sz w:val="28"/>
+        </w:rPr>
+      </w:pPr>
+      <w:r>
+        <w:rPr>
+          <w:rFonts w:asciiTheme="majorHAnsi" w:hAnsiTheme="majorHAnsi"/>
+          <w:sz w:val="28"/>
+        </w:rPr>
+        <w:t>“Welcome Back Scott Haines. Today is Friday, November 5</w:t>
+      </w:r>
+      <w:r>
+        <w:rPr>
+          <w:rFonts w:asciiTheme="majorHAnsi" w:hAnsiTheme="majorHAnsi"/>
+          <w:sz w:val="28"/>
+          <w:vertAlign w:val="superscript"/>
+        </w:rPr>
+        <w:t>th</w:t>
+      </w:r>
+      <w:r>
+        <w:rPr>
+          <w:rFonts w:asciiTheme="majorHAnsi" w:hAnsiTheme="majorHAnsi"/>
+          <w:sz w:val="28"/>
+        </w:rPr>
+        <w:t xml:space="preserve"> 2010”</w:t>
+      </w:r>
+    </w:p>
+    <w:p>
+      <w:pPr>
+        <w:rPr>
+          <w:rFonts w:asciiTheme="majorHAnsi" w:hAnsiTheme="majorHAnsi"/>
+          <w:sz w:val="28"/>
+        </w:rPr>
+      </w:pPr>
+    </w:p>
+    <w:p>
+      <w:pPr>
+        <w:rPr>
+          <w:rFonts w:asciiTheme="majorHAnsi" w:hAnsiTheme="majorHAnsi"/>
+          <w:sz w:val="28"/>
+        </w:rPr>
+      </w:pPr>
+      <w:r>
+        <w:rPr>
+          <w:rFonts w:asciiTheme="majorHAnsi" w:hAnsiTheme="majorHAnsi"/>
+          <w:sz w:val="28"/>
+        </w:rPr>
+        <w:t>The strftime takes the value of the Time object, turns it into a String and applies Formatting to that string. If you have worked in other programming languages than you know what a saving grace this function is. With PHP you would have to create a new Date object, and if you didn’t happen to find a Formatting class, or know how to format the Date, then you would have to create a series of lookup Arrays. Say one for days of the week (formal) and another for days of the week (informal), another to cross reference the year, is a leap year – well have to add</w:t>
+      </w:r>
+      <w:r>
+        <w:rPr>
+          <w:rFonts w:asciiTheme="majorHAnsi" w:hAnsiTheme="majorHAnsi"/>
+          <w:sz w:val="28"/>
+        </w:rPr>
+        <w:t xml:space="preserve"> some logic for that, etc. </w:t>
+      </w:r>
+    </w:p>
+    <w:p>
+      <w:pPr>
+        <w:rPr>
+          <w:rFonts w:asciiTheme="majorHAnsi" w:hAnsiTheme="majorHAnsi"/>
+          <w:sz w:val="28"/>
+        </w:rPr>
+      </w:pPr>
+    </w:p>
+    <w:p>
+      <w:pPr>
+        <w:rPr>
+          <w:rFonts w:asciiTheme="majorHAnsi" w:hAnsiTheme="majorHAnsi"/>
+          <w:sz w:val="28"/>
+        </w:rPr>
+      </w:pPr>
+      <w:r>
+        <w:rPr>
+          <w:rFonts w:asciiTheme="majorHAnsi" w:hAnsiTheme="majorHAnsi"/>
+          <w:sz w:val="28"/>
+        </w:rPr>
+        <w:t xml:space="preserve">Bottom line, Ruby makes it fun to work with the Time. </w:t>
+      </w:r>
+    </w:p>
+    <w:p>
+      <w:pPr>
+        <w:rPr>
+          <w:rFonts w:asciiTheme="majorHAnsi" w:hAnsiTheme="majorHAnsi"/>
+          <w:sz w:val="28"/>
+        </w:rPr>
+      </w:pPr>
+    </w:p>
+    <w:p>
+      <w:pPr>
+        <w:rPr>
+          <w:rFonts w:asciiTheme="majorHAnsi" w:hAnsiTheme="majorHAnsi"/>
+          <w:b/>
+          <w:sz w:val="28"/>
+        </w:rPr>
+      </w:pPr>
+      <w:r>
+        <w:rPr>
+          <w:rFonts w:asciiTheme="majorHAnsi" w:hAnsiTheme="majorHAnsi"/>
+          <w:b/>
+          <w:sz w:val="28"/>
+        </w:rPr>
+        <w:t>6.2 More from the Time class</w:t>
+      </w:r>
+    </w:p>
+    <w:p>
+      <w:pPr>
+        <w:rPr>
+          <w:rFonts w:asciiTheme="majorHAnsi" w:hAnsiTheme="majorHAnsi"/>
+          <w:b/>
+          <w:sz w:val="28"/>
+        </w:rPr>
+      </w:pPr>
+    </w:p>
+    <w:p>
+      <w:pPr>
+        <w:rPr>
+          <w:rFonts w:asciiTheme="majorHAnsi" w:hAnsiTheme="majorHAnsi"/>
+          <w:sz w:val="28"/>
+        </w:rPr>
+      </w:pPr>
+      <w:r>
+        <w:rPr>
+          <w:rFonts w:asciiTheme="majorHAnsi" w:hAnsiTheme="majorHAnsi"/>
+          <w:sz w:val="28"/>
+        </w:rPr>
+        <w:t># current hour</w:t>
+      </w:r>
+    </w:p>
+    <w:p>
+      <w:pPr>
+        <w:rPr>
+          <w:rFonts w:asciiTheme="majorHAnsi" w:hAnsiTheme="majorHAnsi"/>
+          <w:sz w:val="28"/>
+        </w:rPr>
+      </w:pPr>
+      <w:r>
+        <w:rPr>
+          <w:rFonts w:asciiTheme="majorHAnsi" w:hAnsiTheme="majorHAnsi"/>
+          <w:sz w:val="28"/>
+        </w:rPr>
+        <w:t>&gt;&gt; @today.hour</w:t>
+      </w:r>
+    </w:p>
+    <w:p>
+      <w:pPr>
+        <w:rPr>
+          <w:rFonts w:asciiTheme="majorHAnsi" w:hAnsiTheme="majorHAnsi"/>
+          <w:sz w:val="28"/>
+        </w:rPr>
+      </w:pPr>
+      <w:r>
+        <w:rPr>
+          <w:rFonts w:asciiTheme="majorHAnsi" w:hAnsiTheme="majorHAnsi"/>
+          <w:sz w:val="28"/>
+        </w:rPr>
+        <w:t>20</w:t>
+      </w:r>
+    </w:p>
+    <w:p>
+      <w:pPr>
+        <w:rPr>
+          <w:rFonts w:asciiTheme="majorHAnsi" w:hAnsiTheme="majorHAnsi"/>
+          <w:sz w:val="28"/>
+        </w:rPr>
+      </w:pPr>
+    </w:p>
+    <w:p>
+      <w:pPr>
+        <w:rPr>
+          <w:rFonts w:asciiTheme="majorHAnsi" w:hAnsiTheme="majorHAnsi"/>
+          <w:sz w:val="28"/>
+        </w:rPr>
+      </w:pPr>
+      <w:r>
+        <w:rPr>
+          <w:rFonts w:asciiTheme="majorHAnsi" w:hAnsiTheme="majorHAnsi"/>
+          <w:sz w:val="28"/>
+        </w:rPr>
+        <w:t># current minute</w:t>
+      </w:r>
+    </w:p>
+    <w:p>
+      <w:pPr>
+        <w:rPr>
+          <w:rFonts w:asciiTheme="majorHAnsi" w:hAnsiTheme="majorHAnsi"/>
+          <w:sz w:val="28"/>
+        </w:rPr>
+      </w:pPr>
+      <w:r>
+        <w:rPr>
+          <w:rFonts w:asciiTheme="majorHAnsi" w:hAnsiTheme="majorHAnsi"/>
+          <w:sz w:val="28"/>
+        </w:rPr>
+        <w:t>&gt;&gt; @today.min</w:t>
+      </w:r>
+    </w:p>
+    <w:p>
+      <w:pPr>
+        <w:rPr>
+          <w:rFonts w:asciiTheme="majorHAnsi" w:hAnsiTheme="majorHAnsi"/>
+          <w:sz w:val="28"/>
+        </w:rPr>
+      </w:pPr>
+      <w:r>
+        <w:rPr>
+          <w:rFonts w:asciiTheme="majorHAnsi" w:hAnsiTheme="majorHAnsi"/>
+          <w:sz w:val="28"/>
+        </w:rPr>
+        <w:t>32</w:t>
+      </w:r>
+    </w:p>
+    <w:p>
+      <w:pPr>
+        <w:rPr>
+          <w:rFonts w:asciiTheme="majorHAnsi" w:hAnsiTheme="majorHAnsi"/>
+          <w:sz w:val="28"/>
+        </w:rPr>
+      </w:pPr>
+    </w:p>
+    <w:p>
+      <w:pPr>
+        <w:rPr>
+          <w:rFonts w:asciiTheme="majorHAnsi" w:hAnsiTheme="majorHAnsi"/>
+          <w:sz w:val="28"/>
+        </w:rPr>
+      </w:pPr>
+      <w:r>
+        <w:rPr>
+          <w:rFonts w:asciiTheme="majorHAnsi" w:hAnsiTheme="majorHAnsi"/>
+          <w:sz w:val="28"/>
+        </w:rPr>
+        <w:t># current second</w:t>
+      </w:r>
+    </w:p>
+    <w:p>
+      <w:pPr>
+        <w:rPr>
+          <w:rFonts w:asciiTheme="majorHAnsi" w:hAnsiTheme="majorHAnsi"/>
+          <w:sz w:val="28"/>
+        </w:rPr>
+      </w:pPr>
+      <w:r>
+        <w:rPr>
+          <w:rFonts w:asciiTheme="majorHAnsi" w:hAnsiTheme="majorHAnsi"/>
+          <w:sz w:val="28"/>
+        </w:rPr>
+        <w:t>&gt;&gt; @today.sec</w:t>
+      </w:r>
+    </w:p>
+    <w:p>
+      <w:pPr>
+        <w:rPr>
+          <w:rFonts w:asciiTheme="majorHAnsi" w:hAnsiTheme="majorHAnsi"/>
+          <w:sz w:val="28"/>
+        </w:rPr>
+      </w:pPr>
+      <w:r>
+        <w:rPr>
+          <w:rFonts w:asciiTheme="majorHAnsi" w:hAnsiTheme="majorHAnsi"/>
+          <w:sz w:val="28"/>
+        </w:rPr>
+        <w:t>10</w:t>
+      </w:r>
+    </w:p>
+    <w:p>
+      <w:pPr>
+        <w:rPr>
+          <w:rFonts w:asciiTheme="majorHAnsi" w:hAnsiTheme="majorHAnsi"/>
+          <w:sz w:val="28"/>
+        </w:rPr>
+      </w:pPr>
+    </w:p>
+    <w:p>
+      <w:pPr>
+        <w:rPr>
+          <w:rFonts w:asciiTheme="majorHAnsi" w:hAnsiTheme="majorHAnsi"/>
+          <w:sz w:val="28"/>
+        </w:rPr>
+      </w:pPr>
+      <w:r>
+        <w:rPr>
+          <w:rFonts w:asciiTheme="majorHAnsi" w:hAnsiTheme="majorHAnsi"/>
+          <w:sz w:val="28"/>
+        </w:rPr>
+        <w:t># current day of the week (number)</w:t>
+      </w:r>
+    </w:p>
+    <w:p>
+      <w:pPr>
+        <w:rPr>
+          <w:rFonts w:asciiTheme="majorHAnsi" w:hAnsiTheme="majorHAnsi"/>
+          <w:sz w:val="28"/>
+        </w:rPr>
+      </w:pPr>
+      <w:r>
+        <w:rPr>
+          <w:rFonts w:asciiTheme="majorHAnsi" w:hAnsiTheme="majorHAnsi"/>
+          <w:sz w:val="28"/>
+        </w:rPr>
+        <w:t>&gt;&gt; @today.wday</w:t>
+      </w:r>
+    </w:p>
+    <w:p>
+      <w:pPr>
+        <w:rPr>
+          <w:rFonts w:asciiTheme="majorHAnsi" w:hAnsiTheme="majorHAnsi"/>
+          <w:sz w:val="28"/>
+        </w:rPr>
+      </w:pPr>
+      <w:r>
+        <w:rPr>
+          <w:rFonts w:asciiTheme="majorHAnsi" w:hAnsiTheme="majorHAnsi"/>
+          <w:sz w:val="28"/>
+        </w:rPr>
+        <w:t>5</w:t>
+      </w:r>
+    </w:p>
+    <w:p>
+      <w:pPr>
+        <w:rPr>
+          <w:rFonts w:asciiTheme="majorHAnsi" w:hAnsiTheme="majorHAnsi"/>
+          <w:sz w:val="28"/>
+        </w:rPr>
+      </w:pPr>
+    </w:p>
+    <w:p>
+      <w:pPr>
+        <w:rPr>
+          <w:rFonts w:asciiTheme="majorHAnsi" w:hAnsiTheme="majorHAnsi"/>
+          <w:sz w:val="28"/>
+        </w:rPr>
+      </w:pPr>
+      <w:r>
+        <w:rPr>
+          <w:rFonts w:asciiTheme="majorHAnsi" w:hAnsiTheme="majorHAnsi"/>
+          <w:sz w:val="28"/>
+        </w:rPr>
+        <w:t># current day within the year (number out of 365 or 366 if leap year)</w:t>
+      </w:r>
+    </w:p>
+    <w:p>
+      <w:pPr>
+        <w:rPr>
+          <w:rFonts w:asciiTheme="majorHAnsi" w:hAnsiTheme="majorHAnsi"/>
+          <w:sz w:val="28"/>
+        </w:rPr>
+      </w:pPr>
+      <w:r>
+        <w:rPr>
+          <w:rFonts w:asciiTheme="majorHAnsi" w:hAnsiTheme="majorHAnsi"/>
+          <w:sz w:val="28"/>
+        </w:rPr>
+        <w:t>&gt;&gt; @today.yday</w:t>
+      </w:r>
+    </w:p>
+    <w:p>
+      <w:pPr>
+        <w:rPr>
+          <w:rFonts w:asciiTheme="majorHAnsi" w:hAnsiTheme="majorHAnsi"/>
+          <w:sz w:val="28"/>
+        </w:rPr>
+      </w:pPr>
+      <w:r>
+        <w:rPr>
+          <w:rFonts w:asciiTheme="majorHAnsi" w:hAnsiTheme="majorHAnsi"/>
+          <w:sz w:val="28"/>
+        </w:rPr>
+        <w:t>309</w:t>
+      </w:r>
+    </w:p>
+    <w:p>
+      <w:pPr>
+        <w:rPr>
+          <w:rFonts w:asciiTheme="majorHAnsi" w:hAnsiTheme="majorHAnsi"/>
+          <w:sz w:val="28"/>
+        </w:rPr>
+      </w:pPr>
+    </w:p>
+    <w:p>
+      <w:pPr>
+        <w:rPr>
+          <w:rFonts w:asciiTheme="majorHAnsi" w:hAnsiTheme="majorHAnsi"/>
+          <w:sz w:val="28"/>
+        </w:rPr>
+      </w:pPr>
+      <w:r>
+        <w:rPr>
+          <w:rFonts w:asciiTheme="majorHAnsi" w:hAnsiTheme="majorHAnsi"/>
+          <w:sz w:val="28"/>
+        </w:rPr>
+        <w:t># view an Array of the current Date</w:t>
+      </w:r>
+    </w:p>
+    <w:p>
+      <w:pPr>
+        <w:rPr>
+          <w:rFonts w:asciiTheme="majorHAnsi" w:hAnsiTheme="majorHAnsi"/>
+          <w:sz w:val="28"/>
+        </w:rPr>
+      </w:pPr>
+      <w:r>
+        <w:rPr>
+          <w:rFonts w:asciiTheme="majorHAnsi" w:hAnsiTheme="majorHAnsi"/>
+          <w:sz w:val="28"/>
+        </w:rPr>
+        <w:t>&gt;&gt; @today.to_a</w:t>
+      </w:r>
+    </w:p>
+    <w:p>
+      <w:pPr>
+        <w:rPr>
+          <w:rFonts w:asciiTheme="majorHAnsi" w:hAnsiTheme="majorHAnsi"/>
+          <w:sz w:val="28"/>
+        </w:rPr>
+      </w:pPr>
+      <w:r>
+        <w:rPr>
+          <w:rFonts w:asciiTheme="majorHAnsi" w:hAnsiTheme="majorHAnsi"/>
+          <w:sz w:val="28"/>
+        </w:rPr>
+        <w:t>[10, 32, 20, 5, 11, 2010, 5, 309, true, "PDT"]</w:t>
+      </w:r>
+    </w:p>
+    <w:p>
+      <w:pPr>
+        <w:rPr>
+          <w:rFonts w:asciiTheme="majorHAnsi" w:hAnsiTheme="majorHAnsi"/>
+          <w:sz w:val="28"/>
+        </w:rPr>
+      </w:pPr>
+    </w:p>
+    <w:p>
+      <w:pPr>
+        <w:rPr>
+          <w:rFonts w:asciiTheme="majorHAnsi" w:hAnsiTheme="majorHAnsi"/>
+          <w:sz w:val="28"/>
+        </w:rPr>
+      </w:pPr>
+      <w:r>
+        <w:rPr>
+          <w:rFonts w:asciiTheme="majorHAnsi" w:hAnsiTheme="majorHAnsi"/>
+          <w:b/>
+          <w:sz w:val="28"/>
+        </w:rPr>
+        <w:t xml:space="preserve">6.3 </w:t>
+      </w:r>
+      <w:r>
+        <w:rPr>
+          <w:rFonts w:asciiTheme="majorHAnsi" w:hAnsiTheme="majorHAnsi"/>
+          <w:sz w:val="28"/>
+        </w:rPr>
+        <w:t>Real World Example</w:t>
+      </w:r>
+    </w:p>
+    <w:p>
+      <w:pPr>
+        <w:rPr>
+          <w:rFonts w:asciiTheme="majorHAnsi" w:hAnsiTheme="majorHAnsi"/>
+          <w:sz w:val="28"/>
+        </w:rPr>
+      </w:pPr>
+    </w:p>
+    <w:p>
+      <w:pPr>
+        <w:rPr>
+          <w:rFonts w:asciiTheme="majorHAnsi" w:hAnsiTheme="majorHAnsi"/>
+          <w:sz w:val="28"/>
+        </w:rPr>
+      </w:pPr>
+      <w:r>
+        <w:rPr>
+          <w:rFonts w:asciiTheme="majorHAnsi" w:hAnsiTheme="majorHAnsi"/>
+          <w:sz w:val="28"/>
+        </w:rPr>
+        <w:t xml:space="preserve">Let’s say you have a website and you have created a registration system with Premium upgrades to each account. You store reference to the creation date timestamp of a new Premium subscription in a database that is associated on a one-to-one basis with each of the users in your system. </w:t>
+      </w:r>
+    </w:p>
+    <w:p>
+      <w:pPr>
+        <w:rPr>
+          <w:rFonts w:asciiTheme="majorHAnsi" w:hAnsiTheme="majorHAnsi"/>
+          <w:sz w:val="28"/>
+        </w:rPr>
+      </w:pPr>
+    </w:p>
+    <w:p>
+      <w:pPr>
+        <w:rPr>
+          <w:rFonts w:asciiTheme="majorHAnsi" w:hAnsiTheme="majorHAnsi"/>
+          <w:sz w:val="28"/>
+        </w:rPr>
+      </w:pPr>
+      <w:r>
+        <w:rPr>
+          <w:rFonts w:asciiTheme="majorHAnsi" w:hAnsiTheme="majorHAnsi"/>
+          <w:sz w:val="28"/>
+        </w:rPr>
+        <w:t>S</w:t>
+      </w:r>
+      <w:r>
+        <w:rPr>
+          <w:rFonts w:asciiTheme="majorHAnsi" w:hAnsiTheme="majorHAnsi"/>
+          <w:sz w:val="28"/>
+        </w:rPr>
+        <w:t xml:space="preserve">o just to paint a picture of this we have a User who is associated to a Membership of a particular level. When that User makes a successful payment, you update the Membership table in your database for that User with the timestamp of their last successful payment. </w:t>
+      </w:r>
+    </w:p>
+    <w:p>
+      <w:pPr>
+        <w:rPr>
+          <w:rFonts w:asciiTheme="majorHAnsi" w:hAnsiTheme="majorHAnsi"/>
+          <w:sz w:val="28"/>
+        </w:rPr>
+      </w:pPr>
+    </w:p>
+    <w:p>
+      <w:pPr>
+        <w:rPr>
+          <w:rFonts w:asciiTheme="majorHAnsi" w:hAnsiTheme="majorHAnsi"/>
+          <w:sz w:val="28"/>
+        </w:rPr>
+      </w:pPr>
+      <w:r>
+        <w:rPr>
+          <w:rFonts w:asciiTheme="majorHAnsi" w:hAnsiTheme="majorHAnsi"/>
+          <w:sz w:val="28"/>
+        </w:rPr>
+        <w:t>Here goes, a simple class that takes a reference to a User’s last successful payment, a Membership period to test against the current timestamp (say 30 days, 90 days, 120 days), and this will produce a simple “Your In”, or “Pay Up Deadbeat”.</w:t>
+      </w:r>
+    </w:p>
+    <w:p>
+      <w:pPr>
+        <w:rPr>
+          <w:rFonts w:asciiTheme="majorHAnsi" w:hAnsiTheme="majorHAnsi"/>
+          <w:sz w:val="28"/>
+        </w:rPr>
+      </w:pPr>
+    </w:p>
+    <w:p>
+      <w:pPr>
+        <w:rPr>
+          <w:rFonts w:asciiTheme="majorHAnsi" w:hAnsiTheme="majorHAnsi"/>
+          <w:sz w:val="28"/>
+        </w:rPr>
+      </w:pPr>
+      <w:r>
+        <w:rPr>
+          <w:rFonts w:asciiTheme="majorHAnsi" w:hAnsiTheme="majorHAnsi"/>
+          <w:sz w:val="28"/>
+        </w:rPr>
+        <w:t xml:space="preserve">Open up </w:t>
+      </w:r>
+      <w:r>
+        <w:rPr>
+          <w:rFonts w:asciiTheme="majorHAnsi" w:hAnsiTheme="majorHAnsi"/>
+          <w:b/>
+          <w:sz w:val="28"/>
+        </w:rPr>
+        <w:t>Membership.rb</w:t>
+      </w:r>
+      <w:r>
+        <w:rPr>
+          <w:rFonts w:asciiTheme="majorHAnsi" w:hAnsiTheme="majorHAnsi"/>
+          <w:sz w:val="28"/>
+        </w:rPr>
+        <w:t xml:space="preserve"> and follow along. </w:t>
+      </w:r>
+    </w:p>
+    <w:p>
+      <w:pPr>
+        <w:rPr>
+          <w:rFonts w:asciiTheme="majorHAnsi" w:hAnsiTheme="majorHAnsi"/>
+          <w:sz w:val="28"/>
+        </w:rPr>
+      </w:pPr>
+    </w:p>
+    <w:p>
+      <w:pPr>
+        <w:rPr>
+          <w:rFonts w:asciiTheme="majorHAnsi" w:hAnsiTheme="majorHAnsi"/>
+          <w:sz w:val="28"/>
+        </w:rPr>
+      </w:pPr>
+      <w:r>
+        <w:rPr>
+          <w:rFonts w:asciiTheme="majorHAnsi" w:hAnsiTheme="majorHAnsi"/>
+          <w:sz w:val="28"/>
+        </w:rPr>
+        <w:t xml:space="preserve">Membership.rb defines the main Membership class as well as an example sub-class called LetMeIn. LetMeIn is just there mostly for show, to start to expand upon what is possible in Ruby. </w:t>
+      </w:r>
+    </w:p>
+    <w:p>
+      <w:pPr>
+        <w:rPr>
+          <w:rFonts w:asciiTheme="majorHAnsi" w:hAnsiTheme="majorHAnsi"/>
+          <w:sz w:val="28"/>
+        </w:rPr>
+      </w:pPr>
+    </w:p>
+    <w:p>
+      <w:pPr>
+        <w:rPr>
+          <w:rFonts w:asciiTheme="majorHAnsi" w:hAnsiTheme="majorHAnsi"/>
+          <w:sz w:val="28"/>
+        </w:rPr>
+      </w:pPr>
+      <w:r>
+        <w:rPr>
+          <w:rFonts w:asciiTheme="majorHAnsi" w:hAnsiTheme="majorHAnsi"/>
+          <w:sz w:val="28"/>
+        </w:rPr>
+        <w:t xml:space="preserve">Membership has one main method called </w:t>
+      </w:r>
+      <w:r>
+        <w:rPr>
+          <w:rFonts w:asciiTheme="majorHAnsi" w:hAnsiTheme="majorHAnsi"/>
+          <w:b/>
+          <w:sz w:val="28"/>
+        </w:rPr>
+        <w:t>am_i_good?</w:t>
+      </w:r>
+      <w:r>
+        <w:rPr>
+          <w:rFonts w:asciiTheme="majorHAnsi" w:hAnsiTheme="majorHAnsi"/>
+          <w:sz w:val="28"/>
+        </w:rPr>
+        <w:t xml:space="preserve">. What this method does, is a.) define a User if this class has not been instantiated, otherwise, the user defaults to nil and is instead pulled in from the Class variable @@user (which is set on initialization). </w:t>
+      </w:r>
+    </w:p>
+    <w:p>
+      <w:pPr>
+        <w:rPr>
+          <w:rFonts w:asciiTheme="majorHAnsi" w:hAnsiTheme="majorHAnsi"/>
+          <w:sz w:val="28"/>
+        </w:rPr>
+      </w:pPr>
+    </w:p>
+    <w:p>
+      <w:pPr>
+        <w:rPr>
+          <w:rFonts w:asciiTheme="majorHAnsi" w:hAnsiTheme="majorHAnsi"/>
+          <w:color w:val="808080" w:themeColor="background1" w:themeShade="80"/>
+          <w:sz w:val="28"/>
+        </w:rPr>
+      </w:pPr>
+      <w:r>
+        <w:rPr>
+          <w:rFonts w:asciiTheme="majorHAnsi" w:hAnsiTheme="majorHAnsi"/>
+          <w:color w:val="808080" w:themeColor="background1" w:themeShade="80"/>
+          <w:sz w:val="28"/>
+        </w:rPr>
+        <w:t>@@user = user if user.is_a? Hashie::Mash</w:t>
+      </w:r>
+    </w:p>
+    <w:p>
+      <w:pPr>
+        <w:rPr>
+          <w:rFonts w:asciiTheme="majorHAnsi" w:hAnsiTheme="majorHAnsi"/>
+          <w:sz w:val="28"/>
+        </w:rPr>
+      </w:pPr>
+    </w:p>
+    <w:p>
+      <w:pPr>
+        <w:rPr>
+          <w:rFonts w:asciiTheme="majorHAnsi" w:hAnsiTheme="majorHAnsi"/>
+          <w:sz w:val="28"/>
+        </w:rPr>
+      </w:pPr>
+      <w:r>
+        <w:rPr>
+          <w:rFonts w:asciiTheme="majorHAnsi" w:hAnsiTheme="majorHAnsi"/>
+          <w:sz w:val="28"/>
+        </w:rPr>
+        <w:t xml:space="preserve">The second thing we do is pull the current timestamp with </w:t>
+      </w:r>
+      <w:r>
+        <w:rPr>
+          <w:rFonts w:asciiTheme="majorHAnsi" w:hAnsiTheme="majorHAnsi"/>
+          <w:b/>
+          <w:sz w:val="28"/>
+        </w:rPr>
+        <w:t>Time.now</w:t>
+      </w:r>
+      <w:r>
+        <w:rPr>
+          <w:rFonts w:asciiTheme="majorHAnsi" w:hAnsiTheme="majorHAnsi"/>
+          <w:sz w:val="28"/>
+        </w:rPr>
+        <w:t>. Afterwards, we get a reference to the User’s last successful payment, which was defined in the Hashie::Mash object on instantiation.</w:t>
+      </w:r>
+    </w:p>
+    <w:p>
+      <w:pPr>
+        <w:rPr>
+          <w:rFonts w:asciiTheme="majorHAnsi" w:hAnsiTheme="majorHAnsi"/>
+          <w:sz w:val="28"/>
+        </w:rPr>
+      </w:pPr>
+    </w:p>
+    <w:p>
+      <w:pPr>
+        <w:rPr>
+          <w:rFonts w:asciiTheme="majorHAnsi" w:hAnsiTheme="majorHAnsi"/>
+          <w:color w:val="808080" w:themeColor="background1" w:themeShade="80"/>
+          <w:sz w:val="28"/>
+        </w:rPr>
+      </w:pPr>
+      <w:r>
+        <w:rPr>
+          <w:rFonts w:asciiTheme="majorHAnsi" w:hAnsiTheme="majorHAnsi"/>
+          <w:color w:val="808080" w:themeColor="background1" w:themeShade="80"/>
+          <w:sz w:val="28"/>
+        </w:rPr>
+        <w:t>last_real_payment = @@user.membership.payment_date</w:t>
+      </w:r>
+    </w:p>
+    <w:p>
+      <w:pPr>
+        <w:rPr>
+          <w:rFonts w:asciiTheme="majorHAnsi" w:hAnsiTheme="majorHAnsi"/>
+          <w:sz w:val="28"/>
+        </w:rPr>
+      </w:pPr>
+    </w:p>
+    <w:p>
+      <w:pPr>
+        <w:rPr>
+          <w:rFonts w:asciiTheme="majorHAnsi" w:hAnsiTheme="majorHAnsi"/>
+          <w:color w:val="595959" w:themeColor="text1" w:themeTint="A6"/>
+          <w:sz w:val="28"/>
+        </w:rPr>
+      </w:pPr>
+      <w:r>
+        <w:rPr>
+          <w:rFonts w:asciiTheme="majorHAnsi" w:hAnsiTheme="majorHAnsi"/>
+          <w:color w:val="595959" w:themeColor="text1" w:themeTint="A6"/>
+          <w:sz w:val="28"/>
+        </w:rPr>
+        <w:t>(*Note. This Class depends on a HardCoded Hashie Object, it is up to you to define how you want to work with data and this is only one of many options)</w:t>
+      </w:r>
+    </w:p>
+    <w:p>
+      <w:pPr>
+        <w:rPr>
+          <w:rFonts w:asciiTheme="majorHAnsi" w:hAnsiTheme="majorHAnsi"/>
+          <w:color w:val="595959" w:themeColor="text1" w:themeTint="A6"/>
+          <w:sz w:val="28"/>
+        </w:rPr>
+      </w:pPr>
+    </w:p>
+    <w:p>
+      <w:pPr>
+        <w:rPr>
+          <w:rFonts w:asciiTheme="majorHAnsi" w:hAnsiTheme="majorHAnsi"/>
+          <w:sz w:val="28"/>
+        </w:rPr>
+      </w:pPr>
+      <w:r>
+        <w:rPr>
+          <w:rFonts w:asciiTheme="majorHAnsi" w:hAnsiTheme="majorHAnsi"/>
+          <w:sz w:val="28"/>
+        </w:rPr>
+        <w:t xml:space="preserve">Then we create a second instance variable to hold the User’s last payment date (String) as a Time object. We rely on the Ruby built-in Helper class called </w:t>
+      </w:r>
+      <w:r>
+        <w:rPr>
+          <w:rFonts w:asciiTheme="majorHAnsi" w:hAnsiTheme="majorHAnsi"/>
+          <w:b/>
+          <w:sz w:val="28"/>
+        </w:rPr>
+        <w:t>parsedate</w:t>
+      </w:r>
+      <w:r>
+        <w:rPr>
+          <w:rFonts w:asciiTheme="majorHAnsi" w:hAnsiTheme="majorHAnsi"/>
+          <w:sz w:val="28"/>
+        </w:rPr>
+        <w:t xml:space="preserve"> to do so. </w:t>
+      </w:r>
+    </w:p>
+    <w:p>
+      <w:pPr>
+        <w:rPr>
+          <w:rFonts w:asciiTheme="majorHAnsi" w:hAnsiTheme="majorHAnsi"/>
+          <w:sz w:val="28"/>
+        </w:rPr>
+      </w:pPr>
+    </w:p>
+    <w:p>
+      <w:pPr>
+        <w:rPr>
+          <w:rFonts w:asciiTheme="majorHAnsi" w:hAnsiTheme="majorHAnsi"/>
+          <w:sz w:val="28"/>
+        </w:rPr>
+      </w:pPr>
+      <w:r>
+        <w:rPr>
+          <w:rFonts w:asciiTheme="majorHAnsi" w:hAnsiTheme="majorHAnsi"/>
+          <w:sz w:val="28"/>
+        </w:rPr>
+        <w:t xml:space="preserve">Lastly, we get to the logic. We are presenting a simple logic to test if the User should be allowed into your Premium content area, we state “if the User’s last payment date is within the subscription period, then let them in, otherwise, tell them to Pay Up”. </w:t>
+      </w:r>
+    </w:p>
+    <w:p>
+      <w:pPr>
+        <w:rPr>
+          <w:rFonts w:asciiTheme="majorHAnsi" w:hAnsiTheme="majorHAnsi"/>
+          <w:sz w:val="28"/>
+        </w:rPr>
+      </w:pPr>
+    </w:p>
+    <w:p>
+      <w:pPr>
+        <w:rPr>
+          <w:rFonts w:asciiTheme="majorHAnsi" w:hAnsiTheme="majorHAnsi"/>
+          <w:color w:val="808080" w:themeColor="background1" w:themeShade="80"/>
+        </w:rPr>
+      </w:pPr>
+      <w:r>
+        <w:rPr>
+          <w:rFonts w:asciiTheme="majorHAnsi" w:hAnsiTheme="majorHAnsi"/>
+          <w:color w:val="808080" w:themeColor="background1" w:themeShade="80"/>
+        </w:rPr>
+        <w:t>if ((last_payment_as_time.to_i + @@expiration_period*60*60*24) &gt;= time.to_i)</w:t>
+      </w:r>
+    </w:p>
+    <w:p>
+      <w:pPr>
+        <w:rPr>
+          <w:rFonts w:asciiTheme="majorHAnsi" w:hAnsiTheme="majorHAnsi"/>
+          <w:color w:val="808080" w:themeColor="background1" w:themeShade="80"/>
+        </w:rPr>
+      </w:pPr>
+      <w:r>
+        <w:rPr>
+          <w:rFonts w:asciiTheme="majorHAnsi" w:hAnsiTheme="majorHAnsi"/>
+          <w:color w:val="808080" w:themeColor="background1" w:themeShade="80"/>
+        </w:rPr>
+        <w:t xml:space="preserve">    puts "Welcome In"</w:t>
+      </w:r>
+    </w:p>
+    <w:p>
+      <w:pPr>
+        <w:rPr>
+          <w:rFonts w:asciiTheme="majorHAnsi" w:hAnsiTheme="majorHAnsi"/>
+          <w:color w:val="808080" w:themeColor="background1" w:themeShade="80"/>
+        </w:rPr>
+      </w:pPr>
+      <w:r>
+        <w:rPr>
+          <w:rFonts w:asciiTheme="majorHAnsi" w:hAnsiTheme="majorHAnsi"/>
+          <w:color w:val="808080" w:themeColor="background1" w:themeShade="80"/>
+        </w:rPr>
+        <w:t>else</w:t>
+      </w:r>
+    </w:p>
+    <w:p>
+      <w:pPr>
+        <w:rPr>
+          <w:rFonts w:asciiTheme="majorHAnsi" w:hAnsiTheme="majorHAnsi"/>
+          <w:color w:val="808080" w:themeColor="background1" w:themeShade="80"/>
+        </w:rPr>
+      </w:pPr>
+      <w:r>
+        <w:rPr>
+          <w:rFonts w:asciiTheme="majorHAnsi" w:hAnsiTheme="majorHAnsi"/>
+          <w:color w:val="808080" w:themeColor="background1" w:themeShade="80"/>
+        </w:rPr>
+        <w:t xml:space="preserve">    puts "Payup Deadbeat" </w:t>
+      </w:r>
+    </w:p>
+    <w:p>
+      <w:pPr>
+        <w:rPr>
+          <w:rFonts w:asciiTheme="majorHAnsi" w:hAnsiTheme="majorHAnsi"/>
+          <w:color w:val="808080" w:themeColor="background1" w:themeShade="80"/>
+        </w:rPr>
+      </w:pPr>
+      <w:r>
+        <w:rPr>
+          <w:rFonts w:asciiTheme="majorHAnsi" w:hAnsiTheme="majorHAnsi"/>
+          <w:color w:val="808080" w:themeColor="background1" w:themeShade="80"/>
+        </w:rPr>
+        <w:t>end</w:t>
+      </w:r>
+    </w:p>
+    <w:p>
+      <w:pPr>
+        <w:rPr>
+          <w:rFonts w:asciiTheme="majorHAnsi" w:hAnsiTheme="majorHAnsi"/>
+        </w:rPr>
+      </w:pPr>
+    </w:p>
+    <w:p>
+      <w:pPr>
+        <w:rPr>
+          <w:rFonts w:asciiTheme="majorHAnsi" w:hAnsiTheme="majorHAnsi"/>
+          <w:sz w:val="28"/>
+        </w:rPr>
+      </w:pPr>
+      <w:r>
+        <w:rPr>
+          <w:rFonts w:asciiTheme="majorHAnsi" w:hAnsiTheme="majorHAnsi"/>
+          <w:sz w:val="28"/>
+        </w:rPr>
+        <w:t>And there we have it. A simple class for testing whether or not a User</w:t>
+      </w:r>
+      <w:r>
+        <w:rPr>
+          <w:rFonts w:asciiTheme="majorHAnsi" w:hAnsiTheme="majorHAnsi"/>
+          <w:sz w:val="28"/>
+        </w:rPr>
+        <w:t xml:space="preserve"> can access a particular set of contents on your website.</w:t>
+      </w:r>
+    </w:p>
+    <w:p>
+      <w:pPr>
+        <w:rPr>
+          <w:rFonts w:asciiTheme="majorHAnsi" w:hAnsiTheme="majorHAnsi"/>
+          <w:b/>
+          <w:sz w:val="28"/>
+        </w:rPr>
+      </w:pPr>
+    </w:p>
+    <w:p>
+      <w:pPr>
+        <w:rPr>
+          <w:rFonts w:asciiTheme="majorHAnsi" w:hAnsiTheme="majorHAnsi"/>
+          <w:b/>
+          <w:sz w:val="28"/>
+        </w:rPr>
+      </w:pPr>
+    </w:p>
+    <w:p>
+      <w:pPr>
+        <w:rPr>
+          <w:rFonts w:asciiTheme="majorHAnsi" w:hAnsiTheme="majorHAnsi"/>
+          <w:b/>
+          <w:sz w:val="28"/>
+        </w:rPr>
+      </w:pPr>
+    </w:p>
+    <w:p>
+      <w:pPr>
+        <w:rPr>
+          <w:rFonts w:asciiTheme="majorHAnsi" w:hAnsiTheme="majorHAnsi"/>
+          <w:b/>
+          <w:sz w:val="28"/>
+        </w:rPr>
+      </w:pPr>
+    </w:p>
+    <w:p>
+      <w:pPr>
+        <w:rPr>
+          <w:rFonts w:asciiTheme="majorHAnsi" w:hAnsiTheme="majorHAnsi"/>
+          <w:b/>
+          <w:sz w:val="28"/>
+        </w:rPr>
+      </w:pPr>
+    </w:p>
+    <w:p>
+      <w:pPr>
+        <w:rPr>
+          <w:rFonts w:asciiTheme="majorHAnsi" w:hAnsiTheme="majorHAnsi"/>
+          <w:b/>
+          <w:sz w:val="28"/>
+        </w:rPr>
+      </w:pPr>
+    </w:p>
+    <w:p>
+      <w:pPr>
+        <w:rPr>
+          <w:rFonts w:asciiTheme="majorHAnsi" w:hAnsiTheme="majorHAnsi"/>
+          <w:b/>
+          <w:sz w:val="28"/>
+        </w:rPr>
+      </w:pPr>
+    </w:p>
+    <w:p>
+      <w:pPr>
+        <w:rPr>
+          <w:rFonts w:asciiTheme="majorHAnsi" w:hAnsiTheme="majorHAnsi"/>
+          <w:b/>
+          <w:sz w:val="28"/>
+        </w:rPr>
+      </w:pPr>
+    </w:p>
+    <w:p>
+      <w:pPr>
+        <w:rPr>
+          <w:rFonts w:asciiTheme="majorHAnsi" w:hAnsiTheme="majorHAnsi"/>
+          <w:b/>
+          <w:sz w:val="28"/>
+        </w:rPr>
+      </w:pPr>
+    </w:p>
+    <w:p>
+      <w:pPr>
+        <w:rPr>
+          <w:rFonts w:asciiTheme="majorHAnsi" w:hAnsiTheme="majorHAnsi"/>
+          <w:b/>
+          <w:sz w:val="28"/>
+        </w:rPr>
+      </w:pPr>
+    </w:p>
+    <w:p>
+      <w:pPr>
+        <w:rPr>
+          <w:rFonts w:asciiTheme="majorHAnsi" w:hAnsiTheme="majorHAnsi"/>
+          <w:b/>
+          <w:sz w:val="28"/>
+        </w:rPr>
+      </w:pPr>
+    </w:p>
+    <w:p>
+      <w:pPr>
+        <w:rPr>
+          <w:rFonts w:asciiTheme="majorHAnsi" w:hAnsiTheme="majorHAnsi"/>
+          <w:b/>
+          <w:sz w:val="28"/>
+        </w:rPr>
+      </w:pPr>
+    </w:p>
+    <w:p>
+      <w:pPr>
+        <w:rPr>
+          <w:rFonts w:asciiTheme="majorHAnsi" w:hAnsiTheme="majorHAnsi"/>
+          <w:b/>
+          <w:sz w:val="28"/>
+        </w:rPr>
+      </w:pPr>
+    </w:p>
+    <w:p>
+      <w:pPr>
+        <w:rPr>
+          <w:rFonts w:asciiTheme="majorHAnsi" w:hAnsiTheme="majorHAnsi"/>
+          <w:b/>
+          <w:sz w:val="28"/>
+        </w:rPr>
+      </w:pPr>
+    </w:p>
+    <w:p>
+      <w:pPr>
+        <w:rPr>
+          <w:rFonts w:asciiTheme="majorHAnsi" w:hAnsiTheme="majorHAnsi"/>
+          <w:b/>
+          <w:sz w:val="28"/>
+        </w:rPr>
+      </w:pPr>
+    </w:p>
+    <w:p>
+      <w:pPr>
+        <w:rPr>
+          <w:rFonts w:asciiTheme="majorHAnsi" w:hAnsiTheme="majorHAnsi"/>
+          <w:b/>
+          <w:sz w:val="28"/>
+        </w:rPr>
+      </w:pPr>
+    </w:p>
+    <w:p>
+      <w:pPr>
+        <w:rPr>
+          <w:rFonts w:asciiTheme="majorHAnsi" w:hAnsiTheme="majorHAnsi"/>
+          <w:b/>
+          <w:sz w:val="28"/>
+        </w:rPr>
+      </w:pPr>
+    </w:p>
+    <w:p>
+      <w:pPr>
+        <w:rPr>
+          <w:rFonts w:asciiTheme="majorHAnsi" w:hAnsiTheme="majorHAnsi"/>
+          <w:b/>
+          <w:sz w:val="28"/>
+        </w:rPr>
+      </w:pPr>
+    </w:p>
+    <w:p>
+      <w:pPr>
+        <w:rPr>
+          <w:rFonts w:asciiTheme="majorHAnsi" w:hAnsiTheme="majorHAnsi"/>
+          <w:b/>
+          <w:sz w:val="28"/>
+        </w:rPr>
+      </w:pPr>
+    </w:p>
+    <w:p>
+      <w:pPr>
+        <w:rPr>
+          <w:rFonts w:asciiTheme="majorHAnsi" w:hAnsiTheme="majorHAnsi"/>
+          <w:b/>
+          <w:sz w:val="28"/>
+        </w:rPr>
+      </w:pPr>
+    </w:p>
+    <w:p>
+      <w:pPr>
+        <w:rPr>
+          <w:rFonts w:asciiTheme="majorHAnsi" w:hAnsiTheme="majorHAnsi"/>
+          <w:b/>
+          <w:sz w:val="28"/>
+        </w:rPr>
+      </w:pPr>
+    </w:p>
+    <w:p>
+      <w:pPr>
+        <w:rPr>
+          <w:rFonts w:asciiTheme="majorHAnsi" w:hAnsiTheme="majorHAnsi"/>
+          <w:b/>
+          <w:sz w:val="28"/>
+        </w:rPr>
+      </w:pPr>
+    </w:p>
+    <w:p>
+      <w:pPr>
+        <w:rPr>
+          <w:rFonts w:asciiTheme="majorHAnsi" w:hAnsiTheme="majorHAnsi"/>
+          <w:b/>
+          <w:sz w:val="28"/>
+        </w:rPr>
+      </w:pPr>
+    </w:p>
+    <w:p>
+      <w:pPr>
+        <w:rPr>
+          <w:rFonts w:asciiTheme="majorHAnsi" w:hAnsiTheme="majorHAnsi"/>
+          <w:b/>
+          <w:sz w:val="28"/>
+        </w:rPr>
+      </w:pPr>
+    </w:p>
+    <w:p>
+      <w:pPr>
+        <w:rPr>
+          <w:rFonts w:asciiTheme="majorHAnsi" w:hAnsiTheme="majorHAnsi"/>
+          <w:b/>
+          <w:sz w:val="28"/>
+        </w:rPr>
+      </w:pPr>
+    </w:p>
+    <w:p>
+      <w:pPr>
+        <w:rPr>
+          <w:rFonts w:asciiTheme="majorHAnsi" w:hAnsiTheme="majorHAnsi"/>
+          <w:b/>
+          <w:sz w:val="28"/>
+        </w:rPr>
+      </w:pPr>
+    </w:p>
+    <w:p>
+      <w:pPr>
+        <w:rPr>
+          <w:rFonts w:asciiTheme="majorHAnsi" w:hAnsiTheme="majorHAnsi"/>
+          <w:b/>
+          <w:sz w:val="28"/>
+        </w:rPr>
+      </w:pPr>
+    </w:p>
+    <w:p>
+      <w:pPr>
+        <w:rPr>
+          <w:rFonts w:asciiTheme="majorHAnsi" w:hAnsiTheme="majorHAnsi"/>
+          <w:b/>
+          <w:sz w:val="28"/>
+        </w:rPr>
+      </w:pPr>
+    </w:p>
+    <w:p>
+      <w:pPr>
+        <w:rPr>
+          <w:rFonts w:asciiTheme="majorHAnsi" w:hAnsiTheme="majorHAnsi"/>
+          <w:b/>
+          <w:sz w:val="28"/>
+        </w:rPr>
+      </w:pPr>
+    </w:p>
+    <w:p>
+      <w:pPr>
+        <w:rPr>
+          <w:rFonts w:asciiTheme="majorHAnsi" w:hAnsiTheme="majorHAnsi"/>
+          <w:b/>
+          <w:sz w:val="28"/>
+        </w:rPr>
+      </w:pPr>
+    </w:p>
+    <w:p>
+      <w:pPr>
+        <w:rPr>
+          <w:rFonts w:asciiTheme="majorHAnsi" w:hAnsiTheme="majorHAnsi"/>
+          <w:b/>
+          <w:sz w:val="28"/>
+        </w:rPr>
+      </w:pPr>
+    </w:p>
+    <w:p>
+      <w:pPr>
+        <w:rPr>
+          <w:rFonts w:asciiTheme="majorHAnsi" w:hAnsiTheme="majorHAnsi"/>
+          <w:b/>
+          <w:sz w:val="28"/>
+        </w:rPr>
+      </w:pPr>
+    </w:p>
+    <w:p>
+      <w:pPr>
+        <w:rPr>
+          <w:rFonts w:asciiTheme="majorHAnsi" w:hAnsiTheme="majorHAnsi"/>
+          <w:b/>
+          <w:sz w:val="28"/>
+        </w:rPr>
+      </w:pPr>
+    </w:p>
+    <w:p>
+      <w:pPr>
+        <w:rPr>
+          <w:rFonts w:asciiTheme="majorHAnsi" w:hAnsiTheme="majorHAnsi"/>
+          <w:b/>
+          <w:sz w:val="28"/>
+        </w:rPr>
+      </w:pPr>
+    </w:p>
+    <w:p>
+      <w:pPr>
+        <w:rPr>
+          <w:rFonts w:asciiTheme="majorHAnsi" w:hAnsiTheme="majorHAnsi"/>
+          <w:b/>
+          <w:sz w:val="28"/>
+        </w:rPr>
+      </w:pPr>
+    </w:p>
+    <w:p>
+      <w:pPr>
+        <w:rPr>
+          <w:rFonts w:asciiTheme="majorHAnsi" w:hAnsiTheme="majorHAnsi"/>
+          <w:b/>
+          <w:sz w:val="28"/>
+        </w:rPr>
+      </w:pPr>
+    </w:p>
+    <w:p>
+      <w:pPr>
+        <w:rPr>
+          <w:rFonts w:asciiTheme="majorHAnsi" w:hAnsiTheme="majorHAnsi"/>
+          <w:b/>
+          <w:sz w:val="28"/>
+        </w:rPr>
+      </w:pPr>
+      <w:r>
+        <w:rPr>
+          <w:rFonts w:asciiTheme="majorHAnsi" w:hAnsiTheme="majorHAnsi"/>
+          <w:b/>
+          <w:sz w:val="28"/>
+        </w:rPr>
+        <w:t>6</w:t>
+      </w:r>
       <w:r>
         <w:rPr>
           <w:rFonts w:asciiTheme="majorHAnsi" w:hAnsiTheme="majorHAnsi"/>
@@ -13287,7 +15178,15 @@
           <w:b/>
           <w:sz w:val="28"/>
         </w:rPr>
-        <w:t xml:space="preserve">5.1 </w:t>
+        <w:t>6</w:t>
+      </w:r>
+      <w:r>
+        <w:rPr>
+          <w:rFonts w:asciiTheme="majorHAnsi" w:hAnsiTheme="majorHAnsi"/>
+          <w:b/>
+          <w:sz w:val="28"/>
+        </w:rPr>
+        <w:t xml:space="preserve">.1 </w:t>
       </w:r>
       <w:r>
         <w:rPr>
@@ -13318,7 +15217,15 @@
           <w:b/>
           <w:sz w:val="28"/>
         </w:rPr>
-        <w:t xml:space="preserve">5.1.1 </w:t>
+        <w:t>6</w:t>
+      </w:r>
+      <w:r>
+        <w:rPr>
+          <w:rFonts w:asciiTheme="majorHAnsi" w:hAnsiTheme="majorHAnsi"/>
+          <w:b/>
+          <w:sz w:val="28"/>
+        </w:rPr>
+        <w:t xml:space="preserve">.1.1 </w:t>
       </w:r>
       <w:r>
         <w:rPr>
@@ -13593,7 +15500,15 @@
           <w:b/>
           <w:sz w:val="28"/>
         </w:rPr>
-        <w:t xml:space="preserve">5.1.2 </w:t>
+        <w:t>6</w:t>
+      </w:r>
+      <w:r>
+        <w:rPr>
+          <w:rFonts w:asciiTheme="majorHAnsi" w:hAnsiTheme="majorHAnsi"/>
+          <w:b/>
+          <w:sz w:val="28"/>
+        </w:rPr>
+        <w:t xml:space="preserve">.1.2 </w:t>
       </w:r>
       <w:r>
         <w:rPr>
@@ -14118,7 +16033,15 @@
           <w:b/>
           <w:sz w:val="28"/>
         </w:rPr>
-        <w:t xml:space="preserve">5.1.3 </w:t>
+        <w:t>6</w:t>
+      </w:r>
+      <w:r>
+        <w:rPr>
+          <w:rFonts w:asciiTheme="majorHAnsi" w:hAnsiTheme="majorHAnsi"/>
+          <w:b/>
+          <w:sz w:val="28"/>
+        </w:rPr>
+        <w:t xml:space="preserve">.1.3 </w:t>
       </w:r>
       <w:r>
         <w:rPr>
@@ -14630,7 +16553,15 @@
           <w:b/>
           <w:sz w:val="28"/>
         </w:rPr>
-        <w:t>5.1.4</w:t>
+        <w:t>6</w:t>
+      </w:r>
+      <w:r>
+        <w:rPr>
+          <w:rFonts w:asciiTheme="majorHAnsi" w:hAnsiTheme="majorHAnsi"/>
+          <w:b/>
+          <w:sz w:val="28"/>
+        </w:rPr>
+        <w:t>.1.4</w:t>
       </w:r>
       <w:r>
         <w:rPr>
@@ -14953,7 +16884,15 @@
           <w:b/>
           <w:sz w:val="28"/>
         </w:rPr>
-        <w:t xml:space="preserve">5.1.5 </w:t>
+        <w:t>6</w:t>
+      </w:r>
+      <w:r>
+        <w:rPr>
+          <w:rFonts w:asciiTheme="majorHAnsi" w:hAnsiTheme="majorHAnsi"/>
+          <w:b/>
+          <w:sz w:val="28"/>
+        </w:rPr>
+        <w:t xml:space="preserve">.1.5 </w:t>
       </w:r>
       <w:r>
         <w:rPr>
@@ -15416,7 +17355,7 @@
           <w:b/>
           <w:sz w:val="28"/>
         </w:rPr>
-        <w:t>5</w:t>
+        <w:t>6</w:t>
       </w:r>
       <w:r>
         <w:rPr>
@@ -15509,7 +17448,15 @@
           <w:b/>
           <w:sz w:val="28"/>
         </w:rPr>
-        <w:t xml:space="preserve">5.2.1 </w:t>
+        <w:t>6</w:t>
+      </w:r>
+      <w:r>
+        <w:rPr>
+          <w:rFonts w:asciiTheme="majorHAnsi" w:hAnsiTheme="majorHAnsi"/>
+          <w:b/>
+          <w:sz w:val="28"/>
+        </w:rPr>
+        <w:t xml:space="preserve">.2.1 </w:t>
       </w:r>
       <w:r>
         <w:rPr>
@@ -16073,7 +18020,15 @@
           <w:b/>
           <w:sz w:val="28"/>
         </w:rPr>
-        <w:t>5.2.2 Looping meets Conditions</w:t>
+        <w:t>6</w:t>
+      </w:r>
+      <w:r>
+        <w:rPr>
+          <w:rFonts w:asciiTheme="majorHAnsi" w:hAnsiTheme="majorHAnsi"/>
+          <w:b/>
+          <w:sz w:val="28"/>
+        </w:rPr>
+        <w:t>.2.2 Looping meets Conditions</w:t>
       </w:r>
     </w:p>
     <w:p>
@@ -16303,7 +18258,15 @@
           <w:b/>
           <w:sz w:val="28"/>
         </w:rPr>
-        <w:t xml:space="preserve">5.2.3 </w:t>
+        <w:t>6</w:t>
+      </w:r>
+      <w:r>
+        <w:rPr>
+          <w:rFonts w:asciiTheme="majorHAnsi" w:hAnsiTheme="majorHAnsi"/>
+          <w:b/>
+          <w:sz w:val="28"/>
+        </w:rPr>
+        <w:t xml:space="preserve">.2.3 </w:t>
       </w:r>
       <w:r>
         <w:rPr>
@@ -16856,7 +18819,15 @@
           <w:b/>
           <w:sz w:val="28"/>
         </w:rPr>
-        <w:t xml:space="preserve">5.2.4 </w:t>
+        <w:t>6</w:t>
+      </w:r>
+      <w:r>
+        <w:rPr>
+          <w:rFonts w:asciiTheme="majorHAnsi" w:hAnsiTheme="majorHAnsi"/>
+          <w:b/>
+          <w:sz w:val="28"/>
+        </w:rPr>
+        <w:t xml:space="preserve">.2.4 </w:t>
       </w:r>
       <w:r>
         <w:rPr>
@@ -17243,7 +19214,15 @@
           <w:b/>
           <w:sz w:val="28"/>
         </w:rPr>
-        <w:t xml:space="preserve">5.3 </w:t>
+        <w:t>6</w:t>
+      </w:r>
+      <w:r>
+        <w:rPr>
+          <w:rFonts w:asciiTheme="majorHAnsi" w:hAnsiTheme="majorHAnsi"/>
+          <w:b/>
+          <w:sz w:val="28"/>
+        </w:rPr>
+        <w:t xml:space="preserve">.3 </w:t>
       </w:r>
       <w:r>
         <w:rPr>
@@ -18586,157 +20565,13 @@
           <w:sz w:val="28"/>
         </w:rPr>
       </w:pPr>
-    </w:p>
-    <w:p>
-      <w:pPr>
-        <w:rPr>
-          <w:rFonts w:asciiTheme="majorHAnsi" w:hAnsiTheme="majorHAnsi"/>
-          <w:sz w:val="28"/>
-        </w:rPr>
-      </w:pPr>
-    </w:p>
-    <w:p>
-      <w:pPr>
-        <w:rPr>
-          <w:rFonts w:asciiTheme="majorHAnsi" w:hAnsiTheme="majorHAnsi"/>
-          <w:sz w:val="28"/>
-        </w:rPr>
-      </w:pPr>
-    </w:p>
-    <w:p>
-      <w:pPr>
-        <w:rPr>
-          <w:rFonts w:asciiTheme="majorHAnsi" w:hAnsiTheme="majorHAnsi"/>
-          <w:sz w:val="28"/>
-        </w:rPr>
-      </w:pPr>
-    </w:p>
-    <w:p>
-      <w:pPr>
-        <w:rPr>
-          <w:rFonts w:asciiTheme="majorHAnsi" w:hAnsiTheme="majorHAnsi"/>
-          <w:sz w:val="28"/>
-        </w:rPr>
-      </w:pPr>
-    </w:p>
-    <w:p>
-      <w:pPr>
-        <w:rPr>
-          <w:rFonts w:asciiTheme="majorHAnsi" w:hAnsiTheme="majorHAnsi"/>
-          <w:sz w:val="28"/>
-        </w:rPr>
-      </w:pPr>
-    </w:p>
-    <w:p>
-      <w:pPr>
-        <w:rPr>
-          <w:rFonts w:asciiTheme="majorHAnsi" w:hAnsiTheme="majorHAnsi"/>
-          <w:sz w:val="28"/>
-        </w:rPr>
-      </w:pPr>
-    </w:p>
-    <w:p>
-      <w:pPr>
-        <w:rPr>
-          <w:rFonts w:asciiTheme="majorHAnsi" w:hAnsiTheme="majorHAnsi"/>
-          <w:sz w:val="28"/>
-        </w:rPr>
-      </w:pPr>
-    </w:p>
-    <w:p>
-      <w:pPr>
-        <w:rPr>
-          <w:rFonts w:asciiTheme="majorHAnsi" w:hAnsiTheme="majorHAnsi"/>
-          <w:sz w:val="28"/>
-        </w:rPr>
-      </w:pPr>
-    </w:p>
-    <w:p>
-      <w:pPr>
-        <w:rPr>
-          <w:rFonts w:asciiTheme="majorHAnsi" w:hAnsiTheme="majorHAnsi"/>
-          <w:sz w:val="28"/>
-        </w:rPr>
-      </w:pPr>
-    </w:p>
-    <w:p>
-      <w:pPr>
-        <w:rPr>
-          <w:rFonts w:asciiTheme="majorHAnsi" w:hAnsiTheme="majorHAnsi"/>
-          <w:sz w:val="28"/>
-        </w:rPr>
-      </w:pPr>
-    </w:p>
-    <w:p>
-      <w:pPr>
-        <w:rPr>
-          <w:rFonts w:asciiTheme="majorHAnsi" w:hAnsiTheme="majorHAnsi"/>
-          <w:sz w:val="28"/>
-        </w:rPr>
-      </w:pPr>
-    </w:p>
-    <w:p>
-      <w:pPr>
-        <w:rPr>
-          <w:rFonts w:asciiTheme="majorHAnsi" w:hAnsiTheme="majorHAnsi"/>
-          <w:sz w:val="28"/>
-        </w:rPr>
-      </w:pPr>
-    </w:p>
-    <w:p>
-      <w:pPr>
-        <w:rPr>
-          <w:rFonts w:asciiTheme="majorHAnsi" w:hAnsiTheme="majorHAnsi"/>
-          <w:sz w:val="28"/>
-        </w:rPr>
-      </w:pPr>
-    </w:p>
-    <w:p>
-      <w:pPr>
-        <w:rPr>
-          <w:rFonts w:asciiTheme="majorHAnsi" w:hAnsiTheme="majorHAnsi"/>
-          <w:sz w:val="28"/>
-        </w:rPr>
-      </w:pPr>
-    </w:p>
-    <w:p>
-      <w:pPr>
-        <w:rPr>
-          <w:rFonts w:asciiTheme="majorHAnsi" w:hAnsiTheme="majorHAnsi"/>
-          <w:sz w:val="28"/>
-        </w:rPr>
-      </w:pPr>
-    </w:p>
-    <w:p>
-      <w:pPr>
-        <w:rPr>
-          <w:rFonts w:asciiTheme="majorHAnsi" w:hAnsiTheme="majorHAnsi"/>
-          <w:sz w:val="28"/>
-        </w:rPr>
-      </w:pPr>
-    </w:p>
-    <w:p>
-      <w:pPr>
-        <w:rPr>
-          <w:rFonts w:asciiTheme="majorHAnsi" w:hAnsiTheme="majorHAnsi"/>
-          <w:sz w:val="28"/>
-        </w:rPr>
-      </w:pPr>
-    </w:p>
-    <w:p>
-      <w:pPr>
-        <w:rPr>
-          <w:rFonts w:asciiTheme="majorHAnsi" w:hAnsiTheme="majorHAnsi"/>
-          <w:sz w:val="28"/>
-        </w:rPr>
-      </w:pPr>
-      <w:r>
-        <w:rPr>
-          <w:rFonts w:asciiTheme="majorHAnsi" w:hAnsiTheme="majorHAnsi"/>
-          <w:b/>
-          <w:sz w:val="28"/>
-        </w:rPr>
-        <w:t>6</w:t>
+      <w:r>
+        <w:rPr>
+          <w:rFonts w:asciiTheme="majorHAnsi" w:hAnsiTheme="majorHAnsi"/>
+          <w:b/>
+          <w:sz w:val="28"/>
+        </w:rPr>
+        <w:t>7</w:t>
       </w:r>
       <w:r>
         <w:rPr>
@@ -18790,7 +20625,15 @@
           <w:b/>
           <w:sz w:val="28"/>
         </w:rPr>
-        <w:t xml:space="preserve">6.1 </w:t>
+        <w:t>7</w:t>
+      </w:r>
+      <w:r>
+        <w:rPr>
+          <w:rFonts w:asciiTheme="majorHAnsi" w:hAnsiTheme="majorHAnsi"/>
+          <w:b/>
+          <w:sz w:val="28"/>
+        </w:rPr>
+        <w:t xml:space="preserve">.1 </w:t>
       </w:r>
       <w:r>
         <w:rPr>
@@ -18844,7 +20687,15 @@
           <w:b/>
           <w:sz w:val="28"/>
         </w:rPr>
-        <w:t xml:space="preserve">6.1.1 </w:t>
+        <w:t>7</w:t>
+      </w:r>
+      <w:r>
+        <w:rPr>
+          <w:rFonts w:asciiTheme="majorHAnsi" w:hAnsiTheme="majorHAnsi"/>
+          <w:b/>
+          <w:sz w:val="28"/>
+        </w:rPr>
+        <w:t xml:space="preserve">.1.1 </w:t>
       </w:r>
       <w:r>
         <w:rPr>
@@ -19321,7 +21172,15 @@
           <w:b/>
           <w:sz w:val="28"/>
         </w:rPr>
-        <w:t xml:space="preserve">6.2 </w:t>
+        <w:t>7</w:t>
+      </w:r>
+      <w:r>
+        <w:rPr>
+          <w:rFonts w:asciiTheme="majorHAnsi" w:hAnsiTheme="majorHAnsi"/>
+          <w:b/>
+          <w:sz w:val="28"/>
+        </w:rPr>
+        <w:t xml:space="preserve">.2 </w:t>
       </w:r>
       <w:r>
         <w:rPr>

</xml_diff>

<commit_message>
Code Changes from Yesterdays Meetup
</commit_message>
<xml_diff>
--- a/a_ruby_primer/A Ruby Primer.docx
+++ b/a_ruby_primer/A Ruby Primer.docx
@@ -3934,7 +3934,23 @@
           <w:b/>
           <w:sz w:val="28"/>
         </w:rPr>
-        <w:t>&gt;&gt; @name = @name + @name_last</w:t>
+        <w:t xml:space="preserve">&gt;&gt; @name = @name + </w:t>
+      </w:r>
+      <w:r>
+        <w:rPr>
+          <w:rFonts w:asciiTheme="majorHAnsi" w:hAnsiTheme="majorHAnsi"/>
+          <w:b/>
+          <w:sz w:val="28"/>
+        </w:rPr>
+        <w:t>“ ” +</w:t>
+      </w:r>
+      <w:r>
+        <w:rPr>
+          <w:rFonts w:asciiTheme="majorHAnsi" w:hAnsiTheme="majorHAnsi"/>
+          <w:b/>
+          <w:sz w:val="28"/>
+        </w:rPr>
+        <w:t>@name_last</w:t>
       </w:r>
     </w:p>
     <w:p>

</xml_diff>